<commit_message>
ændringer i word dokument
</commit_message>
<xml_diff>
--- a/Rapport-Git-Html-&-Bootstrap.docx
+++ b/Rapport-Git-Html-&-Bootstrap.docx
@@ -117,7 +117,7 @@
           <w:r>
             <w:fldChar w:fldCharType="separate"/>
           </w:r>
-          <w:hyperlink w:anchor="_Toc112158946" w:history="1">
+          <w:hyperlink w:anchor="_Toc112316684" w:history="1">
             <w:r>
               <w:rPr>
                 <w:rStyle w:val="Hyperlink"/>
@@ -144,7 +144,7 @@
                 <w:noProof/>
                 <w:webHidden/>
               </w:rPr>
-              <w:instrText xml:space="preserve"> PAGEREF _Toc112158946 \h </w:instrText>
+              <w:instrText xml:space="preserve"> PAGEREF _Toc112316684 \h </w:instrText>
             </w:r>
             <w:r>
               <w:rPr>
@@ -186,7 +186,7 @@
               <w:noProof/>
             </w:rPr>
           </w:pPr>
-          <w:hyperlink w:anchor="_Toc112158947" w:history="1">
+          <w:hyperlink w:anchor="_Toc112316685" w:history="1">
             <w:r>
               <w:rPr>
                 <w:rStyle w:val="Hyperlink"/>
@@ -213,7 +213,7 @@
                 <w:noProof/>
                 <w:webHidden/>
               </w:rPr>
-              <w:instrText xml:space="preserve"> PAGEREF _Toc112158947 \h </w:instrText>
+              <w:instrText xml:space="preserve"> PAGEREF _Toc112316685 \h </w:instrText>
             </w:r>
             <w:r>
               <w:rPr>
@@ -255,7 +255,7 @@
               <w:noProof/>
             </w:rPr>
           </w:pPr>
-          <w:hyperlink w:anchor="_Toc112158948" w:history="1">
+          <w:hyperlink w:anchor="_Toc112316686" w:history="1">
             <w:r>
               <w:rPr>
                 <w:rStyle w:val="Hyperlink"/>
@@ -282,7 +282,7 @@
                 <w:noProof/>
                 <w:webHidden/>
               </w:rPr>
-              <w:instrText xml:space="preserve"> PAGEREF _Toc112158948 \h </w:instrText>
+              <w:instrText xml:space="preserve"> PAGEREF _Toc112316686 \h </w:instrText>
             </w:r>
             <w:r>
               <w:rPr>
@@ -302,7 +302,7 @@
                 <w:noProof/>
                 <w:webHidden/>
               </w:rPr>
-              <w:t>5</w:t>
+              <w:t>6</w:t>
             </w:r>
             <w:r>
               <w:rPr>
@@ -324,7 +324,7 @@
               <w:noProof/>
             </w:rPr>
           </w:pPr>
-          <w:hyperlink w:anchor="_Toc112158949" w:history="1">
+          <w:hyperlink w:anchor="_Toc112316687" w:history="1">
             <w:r>
               <w:rPr>
                 <w:rStyle w:val="Hyperlink"/>
@@ -351,7 +351,7 @@
                 <w:noProof/>
                 <w:webHidden/>
               </w:rPr>
-              <w:instrText xml:space="preserve"> PAGEREF _Toc112158949 \h </w:instrText>
+              <w:instrText xml:space="preserve"> PAGEREF _Toc112316687 \h </w:instrText>
             </w:r>
             <w:r>
               <w:rPr>
@@ -371,7 +371,7 @@
                 <w:noProof/>
                 <w:webHidden/>
               </w:rPr>
-              <w:t>6</w:t>
+              <w:t>7</w:t>
             </w:r>
             <w:r>
               <w:rPr>
@@ -393,7 +393,7 @@
               <w:noProof/>
             </w:rPr>
           </w:pPr>
-          <w:hyperlink w:anchor="_Toc112158950" w:history="1">
+          <w:hyperlink w:anchor="_Toc112316688" w:history="1">
             <w:r>
               <w:rPr>
                 <w:rStyle w:val="Hyperlink"/>
@@ -420,7 +420,7 @@
                 <w:noProof/>
                 <w:webHidden/>
               </w:rPr>
-              <w:instrText xml:space="preserve"> PAGEREF _Toc112158950 \h </w:instrText>
+              <w:instrText xml:space="preserve"> PAGEREF _Toc112316688 \h </w:instrText>
             </w:r>
             <w:r>
               <w:rPr>
@@ -440,7 +440,7 @@
                 <w:noProof/>
                 <w:webHidden/>
               </w:rPr>
-              <w:t>6</w:t>
+              <w:t>7</w:t>
             </w:r>
             <w:r>
               <w:rPr>
@@ -462,7 +462,7 @@
               <w:noProof/>
             </w:rPr>
           </w:pPr>
-          <w:hyperlink w:anchor="_Toc112158951" w:history="1">
+          <w:hyperlink w:anchor="_Toc112316689" w:history="1">
             <w:r>
               <w:rPr>
                 <w:rStyle w:val="Hyperlink"/>
@@ -489,7 +489,7 @@
                 <w:noProof/>
                 <w:webHidden/>
               </w:rPr>
-              <w:instrText xml:space="preserve"> PAGEREF _Toc112158951 \h </w:instrText>
+              <w:instrText xml:space="preserve"> PAGEREF _Toc112316689 \h </w:instrText>
             </w:r>
             <w:r>
               <w:rPr>
@@ -509,7 +509,7 @@
                 <w:noProof/>
                 <w:webHidden/>
               </w:rPr>
-              <w:t>7</w:t>
+              <w:t>8</w:t>
             </w:r>
             <w:r>
               <w:rPr>
@@ -531,7 +531,7 @@
               <w:noProof/>
             </w:rPr>
           </w:pPr>
-          <w:hyperlink w:anchor="_Toc112158952" w:history="1">
+          <w:hyperlink w:anchor="_Toc112316690" w:history="1">
             <w:r>
               <w:rPr>
                 <w:rStyle w:val="Hyperlink"/>
@@ -558,7 +558,7 @@
                 <w:noProof/>
                 <w:webHidden/>
               </w:rPr>
-              <w:instrText xml:space="preserve"> PAGEREF _Toc112158952 \h </w:instrText>
+              <w:instrText xml:space="preserve"> PAGEREF _Toc112316690 \h </w:instrText>
             </w:r>
             <w:r>
               <w:rPr>
@@ -578,7 +578,7 @@
                 <w:noProof/>
                 <w:webHidden/>
               </w:rPr>
-              <w:t>8</w:t>
+              <w:t>9</w:t>
             </w:r>
             <w:r>
               <w:rPr>
@@ -600,7 +600,7 @@
               <w:noProof/>
             </w:rPr>
           </w:pPr>
-          <w:hyperlink w:anchor="_Toc112158953" w:history="1">
+          <w:hyperlink w:anchor="_Toc112316691" w:history="1">
             <w:r>
               <w:rPr>
                 <w:rStyle w:val="Hyperlink"/>
@@ -627,7 +627,7 @@
                 <w:noProof/>
                 <w:webHidden/>
               </w:rPr>
-              <w:instrText xml:space="preserve"> PAGEREF _Toc112158953 \h </w:instrText>
+              <w:instrText xml:space="preserve"> PAGEREF _Toc112316691 \h </w:instrText>
             </w:r>
             <w:r>
               <w:rPr>
@@ -647,7 +647,7 @@
                 <w:noProof/>
                 <w:webHidden/>
               </w:rPr>
-              <w:t>8</w:t>
+              <w:t>9</w:t>
             </w:r>
             <w:r>
               <w:rPr>
@@ -669,7 +669,7 @@
               <w:noProof/>
             </w:rPr>
           </w:pPr>
-          <w:hyperlink w:anchor="_Toc112158954" w:history="1">
+          <w:hyperlink w:anchor="_Toc112316692" w:history="1">
             <w:r>
               <w:rPr>
                 <w:rStyle w:val="Hyperlink"/>
@@ -696,7 +696,7 @@
                 <w:noProof/>
                 <w:webHidden/>
               </w:rPr>
-              <w:instrText xml:space="preserve"> PAGEREF _Toc112158954 \h </w:instrText>
+              <w:instrText xml:space="preserve"> PAGEREF _Toc112316692 \h </w:instrText>
             </w:r>
             <w:r>
               <w:rPr>
@@ -716,7 +716,145 @@
                 <w:noProof/>
                 <w:webHidden/>
               </w:rPr>
-              <w:t>8</w:t>
+              <w:t>9</w:t>
+            </w:r>
+            <w:r>
+              <w:rPr>
+                <w:noProof/>
+                <w:webHidden/>
+              </w:rPr>
+              <w:fldChar w:fldCharType="end"/>
+            </w:r>
+          </w:hyperlink>
+        </w:p>
+        <w:p>
+          <w:pPr>
+            <w:pStyle w:val="Indholdsfortegnelse3"/>
+            <w:tabs>
+              <w:tab w:val="right" w:leader="dot" w:pos="9628"/>
+            </w:tabs>
+            <w:rPr>
+              <w:rFonts w:cstheme="minorBidi"/>
+              <w:noProof/>
+            </w:rPr>
+          </w:pPr>
+          <w:hyperlink w:anchor="_Toc112316693" w:history="1">
+            <w:r>
+              <w:rPr>
+                <w:rStyle w:val="Hyperlink"/>
+                <w:noProof/>
+              </w:rPr>
+              <w:t>24/8</w:t>
+            </w:r>
+            <w:r>
+              <w:rPr>
+                <w:noProof/>
+                <w:webHidden/>
+              </w:rPr>
+              <w:tab/>
+            </w:r>
+            <w:r>
+              <w:rPr>
+                <w:noProof/>
+                <w:webHidden/>
+              </w:rPr>
+              <w:fldChar w:fldCharType="begin"/>
+            </w:r>
+            <w:r>
+              <w:rPr>
+                <w:noProof/>
+                <w:webHidden/>
+              </w:rPr>
+              <w:instrText xml:space="preserve"> PAGEREF _Toc112316693 \h </w:instrText>
+            </w:r>
+            <w:r>
+              <w:rPr>
+                <w:noProof/>
+                <w:webHidden/>
+              </w:rPr>
+            </w:r>
+            <w:r>
+              <w:rPr>
+                <w:noProof/>
+                <w:webHidden/>
+              </w:rPr>
+              <w:fldChar w:fldCharType="separate"/>
+            </w:r>
+            <w:r>
+              <w:rPr>
+                <w:noProof/>
+                <w:webHidden/>
+              </w:rPr>
+              <w:t>9</w:t>
+            </w:r>
+            <w:r>
+              <w:rPr>
+                <w:noProof/>
+                <w:webHidden/>
+              </w:rPr>
+              <w:fldChar w:fldCharType="end"/>
+            </w:r>
+          </w:hyperlink>
+        </w:p>
+        <w:p>
+          <w:pPr>
+            <w:pStyle w:val="Indholdsfortegnelse3"/>
+            <w:tabs>
+              <w:tab w:val="right" w:leader="dot" w:pos="9628"/>
+            </w:tabs>
+            <w:rPr>
+              <w:rFonts w:cstheme="minorBidi"/>
+              <w:noProof/>
+            </w:rPr>
+          </w:pPr>
+          <w:hyperlink w:anchor="_Toc112316694" w:history="1">
+            <w:r>
+              <w:rPr>
+                <w:rStyle w:val="Hyperlink"/>
+                <w:noProof/>
+              </w:rPr>
+              <w:t>25/8</w:t>
+            </w:r>
+            <w:r>
+              <w:rPr>
+                <w:noProof/>
+                <w:webHidden/>
+              </w:rPr>
+              <w:tab/>
+            </w:r>
+            <w:r>
+              <w:rPr>
+                <w:noProof/>
+                <w:webHidden/>
+              </w:rPr>
+              <w:fldChar w:fldCharType="begin"/>
+            </w:r>
+            <w:r>
+              <w:rPr>
+                <w:noProof/>
+                <w:webHidden/>
+              </w:rPr>
+              <w:instrText xml:space="preserve"> PAGEREF _Toc112316694 \h </w:instrText>
+            </w:r>
+            <w:r>
+              <w:rPr>
+                <w:noProof/>
+                <w:webHidden/>
+              </w:rPr>
+            </w:r>
+            <w:r>
+              <w:rPr>
+                <w:noProof/>
+                <w:webHidden/>
+              </w:rPr>
+              <w:fldChar w:fldCharType="separate"/>
+            </w:r>
+            <w:r>
+              <w:rPr>
+                <w:noProof/>
+                <w:webHidden/>
+              </w:rPr>
+              <w:t>9</w:t>
             </w:r>
             <w:r>
               <w:rPr>
@@ -758,7 +896,7 @@
       <w:pPr>
         <w:pStyle w:val="Overskrift1"/>
       </w:pPr>
-      <w:bookmarkStart w:id="0" w:name="_Toc112158946"/>
+      <w:bookmarkStart w:id="0" w:name="_Toc112316684"/>
       <w:r>
         <w:lastRenderedPageBreak/>
         <w:t xml:space="preserve">Oprettelse af </w:t>
@@ -1088,10 +1226,16 @@
       </w:r>
       <w:proofErr w:type="spellEnd"/>
       <w:r>
-        <w:t xml:space="preserve"> og skubber den til github.</w:t>
-      </w:r>
-      <w:bookmarkStart w:id="1" w:name="_GoBack"/>
-      <w:bookmarkEnd w:id="1"/>
+        <w:t xml:space="preserve"> og skubber den til </w:t>
+      </w:r>
+      <w:proofErr w:type="spellStart"/>
+      <w:r>
+        <w:t>github</w:t>
+      </w:r>
+      <w:proofErr w:type="spellEnd"/>
+      <w:r>
+        <w:t>.</w:t>
+      </w:r>
     </w:p>
     <w:p/>
     <w:p>
@@ -1103,12 +1247,12 @@
       <w:pPr>
         <w:pStyle w:val="Overskrift2"/>
       </w:pPr>
-      <w:bookmarkStart w:id="2" w:name="_Toc112158947"/>
+      <w:bookmarkStart w:id="1" w:name="_Toc112316685"/>
       <w:r>
         <w:lastRenderedPageBreak/>
         <w:t>Git spørgsmål</w:t>
       </w:r>
-      <w:bookmarkEnd w:id="2"/>
+      <w:bookmarkEnd w:id="1"/>
     </w:p>
     <w:p>
       <w:pPr>
@@ -1138,11 +1282,34 @@
           <w:numId w:val="2"/>
         </w:numPr>
       </w:pPr>
+      <w:proofErr w:type="spellStart"/>
+      <w:r>
+        <w:t>git</w:t>
+      </w:r>
+      <w:proofErr w:type="spellEnd"/>
+      <w:r>
+        <w:t xml:space="preserve"> blev lavet for bedre versions håndtering både på større og mindre projekter, sådan at alle </w:t>
+      </w:r>
+      <w:proofErr w:type="spellStart"/>
+      <w:r>
+        <w:t>includeret</w:t>
+      </w:r>
+      <w:proofErr w:type="spellEnd"/>
+      <w:r>
+        <w:t xml:space="preserve"> kunne arbejde på samme produkt samme steder i koden på samme tid.</w:t>
+      </w:r>
     </w:p>
     <w:p/>
     <w:p>
-      <w:r>
-        <w:t xml:space="preserve">2. Hvad gør </w:t>
+      <w:pPr>
+        <w:pStyle w:val="Listeafsnit"/>
+        <w:numPr>
+          <w:ilvl w:val="0"/>
+          <w:numId w:val="1"/>
+        </w:numPr>
+      </w:pPr>
+      <w:r>
+        <w:t xml:space="preserve">Hvad gør </w:t>
       </w:r>
       <w:proofErr w:type="spellStart"/>
       <w:r>
@@ -1153,10 +1320,69 @@
         <w:t xml:space="preserve"> og hvorfor er det brugbart?</w:t>
       </w:r>
     </w:p>
+    <w:p>
+      <w:pPr>
+        <w:pStyle w:val="Listeafsnit"/>
+        <w:numPr>
+          <w:ilvl w:val="0"/>
+          <w:numId w:val="2"/>
+        </w:numPr>
+      </w:pPr>
+      <w:r>
+        <w:t xml:space="preserve">Git holder øje med alle opdateringer og ændringer i et </w:t>
+      </w:r>
+      <w:proofErr w:type="spellStart"/>
+      <w:r>
+        <w:t>repository</w:t>
+      </w:r>
+      <w:proofErr w:type="spellEnd"/>
+      <w:r>
+        <w:t xml:space="preserve">. Og det gør det muligt at arbejde i branches. Så hvis man opdatere en </w:t>
+      </w:r>
+      <w:proofErr w:type="spellStart"/>
+      <w:r>
+        <w:t>branch</w:t>
+      </w:r>
+      <w:proofErr w:type="spellEnd"/>
+      <w:r>
+        <w:t xml:space="preserve"> eller </w:t>
+      </w:r>
+      <w:proofErr w:type="spellStart"/>
+      <w:r>
+        <w:t>merger</w:t>
+      </w:r>
+      <w:proofErr w:type="spellEnd"/>
+      <w:r>
+        <w:t xml:space="preserve"> ind i Main/master og der er et problem. Kan man gå en version tilbage og fejlfinde uden at arbejde direkte på </w:t>
+      </w:r>
+      <w:proofErr w:type="spellStart"/>
+      <w:r>
+        <w:t>main</w:t>
+      </w:r>
+      <w:proofErr w:type="spellEnd"/>
+      <w:r>
+        <w:t xml:space="preserve"> </w:t>
+      </w:r>
+      <w:proofErr w:type="spellStart"/>
+      <w:r>
+        <w:t>branch</w:t>
+      </w:r>
+      <w:proofErr w:type="spellEnd"/>
+      <w:r>
+        <w:t>.</w:t>
+      </w:r>
+    </w:p>
     <w:p/>
     <w:p>
-      <w:r>
-        <w:t xml:space="preserve">3. Hvordan bruger man </w:t>
+      <w:pPr>
+        <w:pStyle w:val="Listeafsnit"/>
+        <w:numPr>
+          <w:ilvl w:val="0"/>
+          <w:numId w:val="1"/>
+        </w:numPr>
+      </w:pPr>
+      <w:r>
+        <w:t xml:space="preserve">Hvordan bruger man </w:t>
       </w:r>
       <w:proofErr w:type="spellStart"/>
       <w:r>
@@ -1167,16 +1393,118 @@
         <w:t xml:space="preserve"> på et projekt, når man er flere udvikler?</w:t>
       </w:r>
     </w:p>
+    <w:p>
+      <w:pPr>
+        <w:pStyle w:val="Listeafsnit"/>
+        <w:numPr>
+          <w:ilvl w:val="0"/>
+          <w:numId w:val="2"/>
+        </w:numPr>
+      </w:pPr>
+      <w:r>
+        <w:t xml:space="preserve">Så bruger man en tjeneste som fx </w:t>
+      </w:r>
+      <w:proofErr w:type="spellStart"/>
+      <w:r>
+        <w:t>github</w:t>
+      </w:r>
+      <w:proofErr w:type="spellEnd"/>
+      <w:r>
+        <w:t xml:space="preserve"> for at tilføje </w:t>
+      </w:r>
+      <w:proofErr w:type="spellStart"/>
+      <w:r>
+        <w:t>collaborators</w:t>
+      </w:r>
+      <w:proofErr w:type="spellEnd"/>
+      <w:r>
+        <w:t xml:space="preserve">. Hvilket gør det muligt for dem også at lave deres egen </w:t>
+      </w:r>
+      <w:proofErr w:type="spellStart"/>
+      <w:r>
+        <w:t>branch</w:t>
+      </w:r>
+      <w:proofErr w:type="spellEnd"/>
+      <w:r>
+        <w:t xml:space="preserve"> og arbejde på branchen i </w:t>
+      </w:r>
+      <w:proofErr w:type="spellStart"/>
+      <w:r>
+        <w:t>repo’et</w:t>
+      </w:r>
+      <w:proofErr w:type="spellEnd"/>
+      <w:r>
+        <w:t>.</w:t>
+      </w:r>
+    </w:p>
     <w:p/>
     <w:p>
-      <w:r>
-        <w:t>· Sender man projektfilerne til hinanden og arbejder på skift?</w:t>
+      <w:pPr>
+        <w:pStyle w:val="Listeafsnit"/>
+        <w:numPr>
+          <w:ilvl w:val="0"/>
+          <w:numId w:val="1"/>
+        </w:numPr>
+      </w:pPr>
+      <w:r>
+        <w:t xml:space="preserve">Når vi arbejder med </w:t>
+      </w:r>
+      <w:proofErr w:type="spellStart"/>
+      <w:r>
+        <w:t>git</w:t>
+      </w:r>
+      <w:proofErr w:type="spellEnd"/>
+      <w:r>
+        <w:t>, hvad betyder det så, når vi har et projekt eller Repository?</w:t>
+      </w:r>
+    </w:p>
+    <w:p>
+      <w:pPr>
+        <w:pStyle w:val="Listeafsnit"/>
+        <w:numPr>
+          <w:ilvl w:val="0"/>
+          <w:numId w:val="2"/>
+        </w:numPr>
+      </w:pPr>
+      <w:r>
+        <w:t xml:space="preserve">Et </w:t>
+      </w:r>
+      <w:proofErr w:type="spellStart"/>
+      <w:r>
+        <w:t>repository</w:t>
+      </w:r>
+      <w:proofErr w:type="spellEnd"/>
+      <w:r>
+        <w:t xml:space="preserve"> er den gruppe filer som </w:t>
+      </w:r>
+      <w:proofErr w:type="spellStart"/>
+      <w:r>
+        <w:t>git</w:t>
+      </w:r>
+      <w:proofErr w:type="spellEnd"/>
+      <w:r>
+        <w:t xml:space="preserve"> </w:t>
+      </w:r>
+      <w:proofErr w:type="spellStart"/>
+      <w:r>
+        <w:t>tracker</w:t>
+      </w:r>
+      <w:proofErr w:type="spellEnd"/>
+      <w:r>
+        <w:t xml:space="preserve"> og holder øje med.</w:t>
       </w:r>
     </w:p>
     <w:p/>
     <w:p>
-      <w:r>
-        <w:t xml:space="preserve">4. Når vi arbejder med </w:t>
+      <w:pPr>
+        <w:pStyle w:val="Listeafsnit"/>
+        <w:numPr>
+          <w:ilvl w:val="0"/>
+          <w:numId w:val="1"/>
+        </w:numPr>
+      </w:pPr>
+      <w:r>
+        <w:t xml:space="preserve">Hvordan arbejder </w:t>
       </w:r>
       <w:proofErr w:type="spellStart"/>
       <w:r>
@@ -1184,13 +1512,308 @@
       </w:r>
       <w:proofErr w:type="spellEnd"/>
       <w:r>
-        <w:t>, hvad betyder det så, når vi har et projekt eller Repository?</w:t>
+        <w:t>?</w:t>
+      </w:r>
+    </w:p>
+    <w:p>
+      <w:pPr>
+        <w:pStyle w:val="Listeafsnit"/>
+        <w:numPr>
+          <w:ilvl w:val="0"/>
+          <w:numId w:val="2"/>
+        </w:numPr>
+      </w:pPr>
+      <w:r>
+        <w:t xml:space="preserve">Git </w:t>
+      </w:r>
+      <w:proofErr w:type="spellStart"/>
+      <w:r>
+        <w:t>tracker</w:t>
+      </w:r>
+      <w:proofErr w:type="spellEnd"/>
+      <w:r>
+        <w:t xml:space="preserve"> filer ud fra deres SHA-1 </w:t>
+      </w:r>
+      <w:proofErr w:type="spellStart"/>
+      <w:r>
+        <w:t>hashes</w:t>
+      </w:r>
+      <w:proofErr w:type="spellEnd"/>
+      <w:r>
+        <w:t>.</w:t>
+      </w:r>
+      <w:r>
+        <w:t xml:space="preserve"> Ellers referere den til metadata til filerne og </w:t>
+      </w:r>
+      <w:proofErr w:type="spellStart"/>
+      <w:r>
+        <w:t>tracker</w:t>
+      </w:r>
+      <w:proofErr w:type="spellEnd"/>
+      <w:r>
+        <w:t xml:space="preserve"> det.</w:t>
       </w:r>
     </w:p>
     <w:p/>
     <w:p>
-      <w:r>
-        <w:t xml:space="preserve">5. Hvordan arbejder </w:t>
+      <w:pPr>
+        <w:pStyle w:val="Listeafsnit"/>
+        <w:numPr>
+          <w:ilvl w:val="0"/>
+          <w:numId w:val="1"/>
+        </w:numPr>
+      </w:pPr>
+      <w:r>
+        <w:t xml:space="preserve">Hvad er et </w:t>
+      </w:r>
+      <w:proofErr w:type="spellStart"/>
+      <w:r>
+        <w:t>Commit</w:t>
+      </w:r>
+      <w:proofErr w:type="spellEnd"/>
+      <w:r>
+        <w:t>?</w:t>
+      </w:r>
+    </w:p>
+    <w:p>
+      <w:pPr>
+        <w:pStyle w:val="Listeafsnit"/>
+        <w:numPr>
+          <w:ilvl w:val="0"/>
+          <w:numId w:val="2"/>
+        </w:numPr>
+      </w:pPr>
+      <w:r>
+        <w:t xml:space="preserve">Et </w:t>
+      </w:r>
+      <w:proofErr w:type="spellStart"/>
+      <w:r>
+        <w:t>commit</w:t>
+      </w:r>
+      <w:proofErr w:type="spellEnd"/>
+      <w:r>
+        <w:t xml:space="preserve"> er måden man sender stagede filer til den nuværende version af en </w:t>
+      </w:r>
+      <w:proofErr w:type="spellStart"/>
+      <w:r>
+        <w:t>branch</w:t>
+      </w:r>
+      <w:proofErr w:type="spellEnd"/>
+      <w:r>
+        <w:t xml:space="preserve"> på enheden man arbejder på.</w:t>
+      </w:r>
+    </w:p>
+    <w:p/>
+    <w:p>
+      <w:pPr>
+        <w:pStyle w:val="Listeafsnit"/>
+        <w:numPr>
+          <w:ilvl w:val="0"/>
+          <w:numId w:val="1"/>
+        </w:numPr>
+      </w:pPr>
+      <w:r>
+        <w:t xml:space="preserve">Hvad er en </w:t>
+      </w:r>
+      <w:proofErr w:type="spellStart"/>
+      <w:r>
+        <w:t>Branching</w:t>
+      </w:r>
+      <w:proofErr w:type="spellEnd"/>
+      <w:r>
+        <w:t xml:space="preserve"> og Hvad er Master/Main?</w:t>
+      </w:r>
+    </w:p>
+    <w:p>
+      <w:pPr>
+        <w:pStyle w:val="Listeafsnit"/>
+        <w:numPr>
+          <w:ilvl w:val="0"/>
+          <w:numId w:val="2"/>
+        </w:numPr>
+      </w:pPr>
+      <w:r>
+        <w:t xml:space="preserve">Maser/Main siger lidt sig selv, </w:t>
+      </w:r>
+      <w:proofErr w:type="spellStart"/>
+      <w:r>
+        <w:t>main</w:t>
+      </w:r>
+      <w:proofErr w:type="spellEnd"/>
+      <w:r>
+        <w:t xml:space="preserve">/hoved branchen er der alt det man arbejde på bliver </w:t>
+      </w:r>
+      <w:proofErr w:type="spellStart"/>
+      <w:r>
+        <w:t>pushed</w:t>
+      </w:r>
+      <w:proofErr w:type="spellEnd"/>
+      <w:r>
+        <w:t xml:space="preserve"> eller </w:t>
+      </w:r>
+      <w:proofErr w:type="spellStart"/>
+      <w:r>
+        <w:t>merged</w:t>
+      </w:r>
+      <w:proofErr w:type="spellEnd"/>
+      <w:r>
+        <w:t xml:space="preserve"> til når der er en ny addition til </w:t>
+      </w:r>
+      <w:proofErr w:type="spellStart"/>
+      <w:r>
+        <w:t>repositoriet</w:t>
+      </w:r>
+      <w:proofErr w:type="spellEnd"/>
+      <w:r>
+        <w:t xml:space="preserve">. </w:t>
+      </w:r>
+    </w:p>
+    <w:p>
+      <w:pPr>
+        <w:pStyle w:val="Listeafsnit"/>
+        <w:numPr>
+          <w:ilvl w:val="0"/>
+          <w:numId w:val="2"/>
+        </w:numPr>
+      </w:pPr>
+      <w:r>
+        <w:t xml:space="preserve">I en ekstern </w:t>
+      </w:r>
+      <w:proofErr w:type="spellStart"/>
+      <w:r>
+        <w:t>branch</w:t>
+      </w:r>
+      <w:proofErr w:type="spellEnd"/>
+      <w:r>
+        <w:t xml:space="preserve"> arbejder man som reelt med nye features som senere når de er færdige kan blive </w:t>
+      </w:r>
+      <w:proofErr w:type="spellStart"/>
+      <w:r>
+        <w:t>merged</w:t>
+      </w:r>
+      <w:proofErr w:type="spellEnd"/>
+      <w:r>
+        <w:t xml:space="preserve"> ind til </w:t>
+      </w:r>
+      <w:proofErr w:type="spellStart"/>
+      <w:r>
+        <w:t>main</w:t>
+      </w:r>
+      <w:proofErr w:type="spellEnd"/>
+      <w:r>
+        <w:t xml:space="preserve"> </w:t>
+      </w:r>
+      <w:proofErr w:type="spellStart"/>
+      <w:r>
+        <w:t>branch</w:t>
+      </w:r>
+      <w:proofErr w:type="spellEnd"/>
+      <w:r>
+        <w:t xml:space="preserve">. </w:t>
+      </w:r>
+    </w:p>
+    <w:p>
+      <w:pPr>
+        <w:pStyle w:val="Listeafsnit"/>
+        <w:ind w:left="1080"/>
+      </w:pPr>
+    </w:p>
+    <w:p>
+      <w:pPr>
+        <w:pStyle w:val="Listeafsnit"/>
+        <w:numPr>
+          <w:ilvl w:val="0"/>
+          <w:numId w:val="1"/>
+        </w:numPr>
+      </w:pPr>
+      <w:r>
+        <w:t xml:space="preserve">Hvad er </w:t>
+      </w:r>
+      <w:proofErr w:type="spellStart"/>
+      <w:r>
+        <w:t>Merging</w:t>
+      </w:r>
+      <w:proofErr w:type="spellEnd"/>
+      <w:r>
+        <w:t>?</w:t>
+      </w:r>
+    </w:p>
+    <w:p>
+      <w:pPr>
+        <w:pStyle w:val="Listeafsnit"/>
+        <w:numPr>
+          <w:ilvl w:val="0"/>
+          <w:numId w:val="2"/>
+        </w:numPr>
+      </w:pPr>
+      <w:proofErr w:type="spellStart"/>
+      <w:r>
+        <w:t>Mergning</w:t>
+      </w:r>
+      <w:proofErr w:type="spellEnd"/>
+      <w:r>
+        <w:t xml:space="preserve"> er når man sammensætter to branches i sit </w:t>
+      </w:r>
+      <w:proofErr w:type="spellStart"/>
+      <w:r>
+        <w:t>repository</w:t>
+      </w:r>
+      <w:proofErr w:type="spellEnd"/>
+      <w:r>
+        <w:t xml:space="preserve">. Som </w:t>
+      </w:r>
+      <w:proofErr w:type="spellStart"/>
+      <w:r>
+        <w:t>regelt</w:t>
+      </w:r>
+      <w:proofErr w:type="spellEnd"/>
+      <w:r>
+        <w:t xml:space="preserve"> er det en ekstern </w:t>
+      </w:r>
+      <w:proofErr w:type="spellStart"/>
+      <w:r>
+        <w:t>branch</w:t>
+      </w:r>
+      <w:proofErr w:type="spellEnd"/>
+      <w:r>
+        <w:t xml:space="preserve"> der bliver </w:t>
+      </w:r>
+      <w:proofErr w:type="spellStart"/>
+      <w:r>
+        <w:t>merged</w:t>
+      </w:r>
+      <w:proofErr w:type="spellEnd"/>
+      <w:r>
+        <w:t xml:space="preserve"> ind til </w:t>
+      </w:r>
+      <w:proofErr w:type="spellStart"/>
+      <w:r>
+        <w:t>main</w:t>
+      </w:r>
+      <w:proofErr w:type="spellEnd"/>
+      <w:r>
+        <w:t xml:space="preserve"> </w:t>
+      </w:r>
+      <w:proofErr w:type="spellStart"/>
+      <w:r>
+        <w:t>branch</w:t>
+      </w:r>
+      <w:proofErr w:type="spellEnd"/>
+      <w:r>
+        <w:t>.</w:t>
+      </w:r>
+    </w:p>
+    <w:p/>
+    <w:p>
+      <w:pPr>
+        <w:pStyle w:val="Listeafsnit"/>
+        <w:numPr>
+          <w:ilvl w:val="0"/>
+          <w:numId w:val="1"/>
+        </w:numPr>
+      </w:pPr>
+      <w:r>
+        <w:t xml:space="preserve">Hvad er </w:t>
       </w:r>
       <w:proofErr w:type="spellStart"/>
       <w:r>
@@ -1198,118 +1821,506 @@
       </w:r>
       <w:proofErr w:type="spellEnd"/>
       <w:r>
+        <w:t xml:space="preserve"> </w:t>
+      </w:r>
+      <w:proofErr w:type="spellStart"/>
+      <w:r>
+        <w:t>Clone</w:t>
+      </w:r>
+      <w:proofErr w:type="spellEnd"/>
+      <w:r>
         <w:t>?</w:t>
       </w:r>
     </w:p>
+    <w:p>
+      <w:pPr>
+        <w:pStyle w:val="Listeafsnit"/>
+        <w:numPr>
+          <w:ilvl w:val="0"/>
+          <w:numId w:val="2"/>
+        </w:numPr>
+      </w:pPr>
+      <w:proofErr w:type="spellStart"/>
+      <w:r>
+        <w:t>git</w:t>
+      </w:r>
+      <w:proofErr w:type="spellEnd"/>
+      <w:r>
+        <w:t xml:space="preserve"> </w:t>
+      </w:r>
+      <w:proofErr w:type="spellStart"/>
+      <w:r>
+        <w:t>clone</w:t>
+      </w:r>
+      <w:proofErr w:type="spellEnd"/>
+      <w:r>
+        <w:t xml:space="preserve"> er at tage en kopi af et </w:t>
+      </w:r>
+      <w:proofErr w:type="spellStart"/>
+      <w:r>
+        <w:t>repository</w:t>
+      </w:r>
+      <w:proofErr w:type="spellEnd"/>
+      <w:r>
+        <w:t xml:space="preserve"> fra en anden kilde som fx </w:t>
+      </w:r>
+      <w:proofErr w:type="spellStart"/>
+      <w:r>
+        <w:t>github</w:t>
+      </w:r>
+      <w:proofErr w:type="spellEnd"/>
+      <w:r>
+        <w:t xml:space="preserve"> og downloade den ned på din egen enhed.</w:t>
+      </w:r>
+    </w:p>
     <w:p/>
     <w:p>
-      <w:r>
-        <w:t xml:space="preserve">6. Hvad er et </w:t>
-      </w:r>
-      <w:proofErr w:type="spellStart"/>
-      <w:r>
-        <w:t>Commit</w:t>
+      <w:pPr>
+        <w:pStyle w:val="Listeafsnit"/>
+        <w:numPr>
+          <w:ilvl w:val="0"/>
+          <w:numId w:val="1"/>
+        </w:numPr>
+      </w:pPr>
+      <w:r>
+        <w:t xml:space="preserve">Hvorfor bruger man som udvikler versionskontrol -&gt;&gt; </w:t>
+      </w:r>
+      <w:proofErr w:type="spellStart"/>
+      <w:r>
+        <w:t>git</w:t>
       </w:r>
       <w:proofErr w:type="spellEnd"/>
       <w:r>
         <w:t>?</w:t>
       </w:r>
     </w:p>
+    <w:p>
+      <w:pPr>
+        <w:pStyle w:val="Listeafsnit"/>
+        <w:numPr>
+          <w:ilvl w:val="0"/>
+          <w:numId w:val="2"/>
+        </w:numPr>
+      </w:pPr>
+      <w:r>
+        <w:t>Sådan at alle på projektet kan arbejde på samme projekt med den samme Master/</w:t>
+      </w:r>
+      <w:proofErr w:type="spellStart"/>
+      <w:r>
+        <w:t>main</w:t>
+      </w:r>
+      <w:proofErr w:type="spellEnd"/>
+      <w:r>
+        <w:t xml:space="preserve"> version til rådighed, i at branche ud fra. Det gør at man ikke bliver nødt til at manuelt sende filer og kode til hinanden, og sammensætte det på en enhed. Det sammensætter selv filer og holder øje med ændringer. </w:t>
+      </w:r>
+    </w:p>
     <w:p/>
     <w:p>
-      <w:r>
-        <w:t xml:space="preserve">7. Hvad er en </w:t>
-      </w:r>
-      <w:proofErr w:type="spellStart"/>
-      <w:r>
-        <w:t>Branching</w:t>
-      </w:r>
-      <w:proofErr w:type="spellEnd"/>
-      <w:r>
-        <w:t xml:space="preserve"> og Hvad er Master/Main?</w:t>
-      </w:r>
+      <w:pPr>
+        <w:pStyle w:val="Listeafsnit"/>
+        <w:numPr>
+          <w:ilvl w:val="0"/>
+          <w:numId w:val="1"/>
+        </w:numPr>
+      </w:pPr>
+      <w:r>
+        <w:t xml:space="preserve">Forklar om Developer </w:t>
+      </w:r>
+      <w:proofErr w:type="spellStart"/>
+      <w:r>
+        <w:t>Workflow</w:t>
+      </w:r>
+      <w:proofErr w:type="spellEnd"/>
+      <w:r>
+        <w:t xml:space="preserve"> med </w:t>
+      </w:r>
+      <w:proofErr w:type="spellStart"/>
+      <w:r>
+        <w:t>git</w:t>
+      </w:r>
+      <w:proofErr w:type="spellEnd"/>
+      <w:r>
+        <w:t xml:space="preserve"> – hvordan det forløber?</w:t>
+      </w:r>
+    </w:p>
+    <w:p>
+      <w:pPr>
+        <w:pStyle w:val="Listeafsnit"/>
+        <w:numPr>
+          <w:ilvl w:val="0"/>
+          <w:numId w:val="2"/>
+        </w:numPr>
+      </w:pPr>
+      <w:r>
+        <w:t xml:space="preserve">Efter oprettelse af </w:t>
+      </w:r>
+      <w:proofErr w:type="spellStart"/>
+      <w:r>
+        <w:t>repository</w:t>
+      </w:r>
+      <w:proofErr w:type="spellEnd"/>
+      <w:r>
+        <w:t xml:space="preserve"> lokalt og på </w:t>
+      </w:r>
+      <w:proofErr w:type="spellStart"/>
+      <w:r>
+        <w:t>github</w:t>
+      </w:r>
+      <w:proofErr w:type="spellEnd"/>
+      <w:r>
+        <w:t xml:space="preserve"> er der en række </w:t>
+      </w:r>
+      <w:proofErr w:type="spellStart"/>
+      <w:r>
+        <w:t>commands</w:t>
+      </w:r>
+      <w:proofErr w:type="spellEnd"/>
+      <w:r>
+        <w:t xml:space="preserve"> je</w:t>
+      </w:r>
+      <w:r>
+        <w:t xml:space="preserve">g </w:t>
+      </w:r>
+      <w:proofErr w:type="spellStart"/>
+      <w:r>
+        <w:t>jeg</w:t>
+      </w:r>
+      <w:proofErr w:type="spellEnd"/>
+      <w:r>
+        <w:t xml:space="preserve"> har brugt mest i mit </w:t>
+      </w:r>
+      <w:proofErr w:type="spellStart"/>
+      <w:r>
+        <w:t>work</w:t>
+      </w:r>
+      <w:r>
+        <w:t>flow</w:t>
+      </w:r>
+      <w:proofErr w:type="spellEnd"/>
+      <w:r>
+        <w:t xml:space="preserve"> i forbindelse med denne opgave.</w:t>
+      </w:r>
+    </w:p>
+    <w:p>
+      <w:pPr>
+        <w:pStyle w:val="Listeafsnit"/>
+        <w:numPr>
+          <w:ilvl w:val="0"/>
+          <w:numId w:val="2"/>
+        </w:numPr>
+      </w:pPr>
+      <w:r>
+        <w:t xml:space="preserve">Git </w:t>
+      </w:r>
+      <w:proofErr w:type="spellStart"/>
+      <w:r>
+        <w:t>add</w:t>
+      </w:r>
+      <w:proofErr w:type="spellEnd"/>
+      <w:r>
+        <w:t xml:space="preserve"> –p </w:t>
+      </w:r>
+    </w:p>
+    <w:p>
+      <w:pPr>
+        <w:pStyle w:val="Listeafsnit"/>
+        <w:numPr>
+          <w:ilvl w:val="1"/>
+          <w:numId w:val="2"/>
+        </w:numPr>
+      </w:pPr>
+      <w:r>
+        <w:t xml:space="preserve">for at se ændrede filer og hvad der er blevet ændret, derefter et y for ja til at </w:t>
+      </w:r>
+      <w:proofErr w:type="spellStart"/>
+      <w:r>
+        <w:t>add</w:t>
+      </w:r>
+      <w:proofErr w:type="spellEnd"/>
+      <w:r>
+        <w:t xml:space="preserve"> til </w:t>
+      </w:r>
+      <w:proofErr w:type="spellStart"/>
+      <w:r>
+        <w:t>staging</w:t>
+      </w:r>
+      <w:proofErr w:type="spellEnd"/>
+      <w:r>
+        <w:t>.</w:t>
+      </w:r>
+    </w:p>
+    <w:p>
+      <w:pPr>
+        <w:pStyle w:val="Listeafsnit"/>
+        <w:numPr>
+          <w:ilvl w:val="0"/>
+          <w:numId w:val="2"/>
+        </w:numPr>
+      </w:pPr>
+      <w:r>
+        <w:t xml:space="preserve">Git </w:t>
+      </w:r>
+      <w:proofErr w:type="spellStart"/>
+      <w:r>
+        <w:t>add</w:t>
+      </w:r>
+      <w:proofErr w:type="spellEnd"/>
+      <w:r>
+        <w:t xml:space="preserve"> filnavn</w:t>
+      </w:r>
+    </w:p>
+    <w:p>
+      <w:pPr>
+        <w:pStyle w:val="Listeafsnit"/>
+        <w:numPr>
+          <w:ilvl w:val="1"/>
+          <w:numId w:val="2"/>
+        </w:numPr>
+      </w:pPr>
+      <w:r>
+        <w:t xml:space="preserve">Tilføjer en bestemt fil til </w:t>
+      </w:r>
+      <w:proofErr w:type="spellStart"/>
+      <w:r>
+        <w:t>staging</w:t>
+      </w:r>
+      <w:proofErr w:type="spellEnd"/>
+    </w:p>
+    <w:p>
+      <w:pPr>
+        <w:pStyle w:val="Listeafsnit"/>
+        <w:numPr>
+          <w:ilvl w:val="0"/>
+          <w:numId w:val="2"/>
+        </w:numPr>
+      </w:pPr>
+      <w:r>
+        <w:t xml:space="preserve">Git </w:t>
+      </w:r>
+      <w:proofErr w:type="spellStart"/>
+      <w:r>
+        <w:t>add</w:t>
+      </w:r>
+      <w:proofErr w:type="spellEnd"/>
+      <w:r>
+        <w:t xml:space="preserve"> –A</w:t>
+      </w:r>
+    </w:p>
+    <w:p>
+      <w:pPr>
+        <w:pStyle w:val="Listeafsnit"/>
+        <w:numPr>
+          <w:ilvl w:val="1"/>
+          <w:numId w:val="2"/>
+        </w:numPr>
+      </w:pPr>
+      <w:r>
+        <w:t xml:space="preserve">Tilføjer alle ændrede filer til </w:t>
+      </w:r>
+      <w:proofErr w:type="spellStart"/>
+      <w:r>
+        <w:t>staging</w:t>
+      </w:r>
+      <w:proofErr w:type="spellEnd"/>
+    </w:p>
+    <w:p>
+      <w:pPr>
+        <w:pStyle w:val="Listeafsnit"/>
+        <w:numPr>
+          <w:ilvl w:val="0"/>
+          <w:numId w:val="2"/>
+        </w:numPr>
+      </w:pPr>
+      <w:r>
+        <w:t xml:space="preserve">Git </w:t>
+      </w:r>
+      <w:proofErr w:type="spellStart"/>
+      <w:r>
+        <w:t>commit</w:t>
+      </w:r>
+      <w:proofErr w:type="spellEnd"/>
+      <w:r>
+        <w:t xml:space="preserve"> –m ’besked notat’</w:t>
+      </w:r>
+    </w:p>
+    <w:p>
+      <w:pPr>
+        <w:pStyle w:val="Listeafsnit"/>
+        <w:numPr>
+          <w:ilvl w:val="1"/>
+          <w:numId w:val="2"/>
+        </w:numPr>
+      </w:pPr>
+      <w:proofErr w:type="spellStart"/>
+      <w:r>
+        <w:t>Commiter</w:t>
+      </w:r>
+      <w:proofErr w:type="spellEnd"/>
+      <w:r>
+        <w:t xml:space="preserve"> alle stagede filer til det lokale </w:t>
+      </w:r>
+      <w:proofErr w:type="spellStart"/>
+      <w:r>
+        <w:t>repository</w:t>
+      </w:r>
+      <w:proofErr w:type="spellEnd"/>
+      <w:r>
+        <w:t>.</w:t>
+      </w:r>
+    </w:p>
+    <w:p>
+      <w:pPr>
+        <w:pStyle w:val="Listeafsnit"/>
+        <w:numPr>
+          <w:ilvl w:val="0"/>
+          <w:numId w:val="2"/>
+        </w:numPr>
+      </w:pPr>
+      <w:r>
+        <w:t>Git status</w:t>
+      </w:r>
+    </w:p>
+    <w:p>
+      <w:pPr>
+        <w:pStyle w:val="Listeafsnit"/>
+        <w:numPr>
+          <w:ilvl w:val="1"/>
+          <w:numId w:val="2"/>
+        </w:numPr>
+      </w:pPr>
+      <w:r>
+        <w:t>Viser status på redigerede filer</w:t>
+      </w:r>
+      <w:r>
+        <w:t xml:space="preserve"> </w:t>
+      </w:r>
+      <w:r>
+        <w:t xml:space="preserve">(om de er </w:t>
+      </w:r>
+      <w:proofErr w:type="spellStart"/>
+      <w:r>
+        <w:t>staged</w:t>
+      </w:r>
+      <w:proofErr w:type="spellEnd"/>
+      <w:r>
+        <w:t xml:space="preserve"> eller ikke)</w:t>
+      </w:r>
+    </w:p>
+    <w:p>
+      <w:pPr>
+        <w:pStyle w:val="Listeafsnit"/>
+        <w:numPr>
+          <w:ilvl w:val="0"/>
+          <w:numId w:val="2"/>
+        </w:numPr>
+        <w:rPr>
+          <w:lang w:val="en-US"/>
+        </w:rPr>
+      </w:pPr>
+      <w:proofErr w:type="spellStart"/>
+      <w:r>
+        <w:rPr>
+          <w:lang w:val="en-US"/>
+        </w:rPr>
+        <w:t>git</w:t>
+      </w:r>
+      <w:proofErr w:type="spellEnd"/>
+      <w:r>
+        <w:rPr>
+          <w:lang w:val="en-US"/>
+        </w:rPr>
+        <w:t xml:space="preserve"> push origin</w:t>
+      </w:r>
+    </w:p>
+    <w:p>
+      <w:pPr>
+        <w:pStyle w:val="Listeafsnit"/>
+        <w:numPr>
+          <w:ilvl w:val="1"/>
+          <w:numId w:val="2"/>
+        </w:numPr>
+      </w:pPr>
+      <w:r>
+        <w:t xml:space="preserve">Den skubber </w:t>
+      </w:r>
+      <w:proofErr w:type="spellStart"/>
+      <w:r>
+        <w:t>commitede</w:t>
+      </w:r>
+      <w:proofErr w:type="spellEnd"/>
+      <w:r>
+        <w:t xml:space="preserve"> ændringer til den </w:t>
+      </w:r>
+      <w:proofErr w:type="spellStart"/>
+      <w:r>
+        <w:t>branch</w:t>
+      </w:r>
+      <w:proofErr w:type="spellEnd"/>
+      <w:r>
+        <w:t xml:space="preserve"> på </w:t>
+      </w:r>
+      <w:proofErr w:type="spellStart"/>
+      <w:r>
+        <w:t>github</w:t>
+      </w:r>
+      <w:proofErr w:type="spellEnd"/>
+      <w:r>
+        <w:t xml:space="preserve"> man arbejder på. Man kan også bruge </w:t>
+      </w:r>
+      <w:proofErr w:type="spellStart"/>
+      <w:r>
+        <w:t>git</w:t>
+      </w:r>
+      <w:proofErr w:type="spellEnd"/>
+      <w:r>
+        <w:t xml:space="preserve"> push –u </w:t>
+      </w:r>
+      <w:proofErr w:type="spellStart"/>
+      <w:r>
+        <w:t>origin</w:t>
+      </w:r>
+      <w:proofErr w:type="spellEnd"/>
+      <w:r>
+        <w:t xml:space="preserve"> </w:t>
+      </w:r>
+      <w:proofErr w:type="spellStart"/>
+      <w:r>
+        <w:t>main</w:t>
+      </w:r>
+      <w:proofErr w:type="spellEnd"/>
+      <w:r>
+        <w:t xml:space="preserve">, men der skulle den gerne skubbe ændringerne til </w:t>
+      </w:r>
+      <w:proofErr w:type="spellStart"/>
+      <w:r>
+        <w:t>main</w:t>
+      </w:r>
+      <w:proofErr w:type="spellEnd"/>
+      <w:r>
+        <w:t xml:space="preserve"> </w:t>
+      </w:r>
+      <w:proofErr w:type="spellStart"/>
+      <w:r>
+        <w:t>branch</w:t>
+      </w:r>
+      <w:proofErr w:type="spellEnd"/>
+      <w:r>
+        <w:t xml:space="preserve"> og ikke den </w:t>
+      </w:r>
+      <w:proofErr w:type="spellStart"/>
+      <w:r>
+        <w:t>branch</w:t>
+      </w:r>
+      <w:proofErr w:type="spellEnd"/>
+      <w:r>
+        <w:t xml:space="preserve"> man sidder på.</w:t>
+      </w:r>
+      <w:bookmarkStart w:id="2" w:name="_GoBack"/>
+      <w:bookmarkEnd w:id="2"/>
     </w:p>
     <w:p/>
     <w:p>
       <w:r>
-        <w:t>· Hvad er forskellen?</w:t>
-      </w:r>
-    </w:p>
-    <w:p/>
-    <w:p>
-      <w:r>
-        <w:t xml:space="preserve">8. Hvad er </w:t>
-      </w:r>
-      <w:proofErr w:type="spellStart"/>
-      <w:r>
-        <w:t>Merging</w:t>
-      </w:r>
-      <w:proofErr w:type="spellEnd"/>
-      <w:r>
-        <w:t>?</w:t>
-      </w:r>
-    </w:p>
-    <w:p/>
-    <w:p>
-      <w:r>
-        <w:t xml:space="preserve">9. Hvad er </w:t>
-      </w:r>
-      <w:proofErr w:type="spellStart"/>
-      <w:r>
-        <w:t>git</w:t>
-      </w:r>
-      <w:proofErr w:type="spellEnd"/>
-      <w:r>
-        <w:t xml:space="preserve"> </w:t>
-      </w:r>
-      <w:proofErr w:type="spellStart"/>
-      <w:r>
-        <w:t>Clone</w:t>
-      </w:r>
-      <w:proofErr w:type="spellEnd"/>
-      <w:r>
-        <w:t>?</w:t>
-      </w:r>
-    </w:p>
-    <w:p/>
-    <w:p>
-      <w:r>
-        <w:t xml:space="preserve">10. Hvorfor bruger man som udvikler versionskontrol -&gt;&gt; </w:t>
-      </w:r>
-      <w:proofErr w:type="spellStart"/>
-      <w:r>
-        <w:t>git</w:t>
-      </w:r>
-      <w:proofErr w:type="spellEnd"/>
-      <w:r>
-        <w:t>?</w:t>
-      </w:r>
-    </w:p>
-    <w:p/>
-    <w:p>
-      <w:r>
-        <w:t xml:space="preserve">11. Forklar om Developer </w:t>
-      </w:r>
-      <w:proofErr w:type="spellStart"/>
-      <w:r>
-        <w:t>Workflow</w:t>
-      </w:r>
-      <w:proofErr w:type="spellEnd"/>
-      <w:r>
-        <w:t xml:space="preserve"> med </w:t>
-      </w:r>
-      <w:proofErr w:type="spellStart"/>
-      <w:r>
-        <w:t>git</w:t>
-      </w:r>
-      <w:proofErr w:type="spellEnd"/>
-      <w:r>
-        <w:t xml:space="preserve"> – hvordan det forløber?</w:t>
-      </w:r>
-    </w:p>
-    <w:p/>
-    <w:p>
-      <w:r>
         <w:t xml:space="preserve">12. Vis visuelt hvordan Master og flere </w:t>
       </w:r>
       <w:proofErr w:type="spellStart"/>
@@ -1328,7 +2339,7 @@
       <w:pPr>
         <w:pStyle w:val="Overskrift1"/>
       </w:pPr>
-      <w:bookmarkStart w:id="3" w:name="_Toc112158948"/>
+      <w:bookmarkStart w:id="3" w:name="_Toc112316686"/>
       <w:r>
         <w:lastRenderedPageBreak/>
         <w:t>Hjemmeside proces</w:t>
@@ -1350,7 +2361,7 @@
       <w:pPr>
         <w:pStyle w:val="Overskrift1"/>
       </w:pPr>
-      <w:bookmarkStart w:id="4" w:name="_Toc112158949"/>
+      <w:bookmarkStart w:id="4" w:name="_Toc112316687"/>
       <w:r>
         <w:lastRenderedPageBreak/>
         <w:t>Logbog og opgaveforløb</w:t>
@@ -1361,7 +2372,7 @@
       <w:pPr>
         <w:pStyle w:val="Overskrift2"/>
       </w:pPr>
-      <w:bookmarkStart w:id="5" w:name="_Toc112158950"/>
+      <w:bookmarkStart w:id="5" w:name="_Toc112316688"/>
       <w:r>
         <w:t>17/8</w:t>
       </w:r>
@@ -1887,7 +2898,7 @@
       <w:pPr>
         <w:pStyle w:val="Overskrift2"/>
       </w:pPr>
-      <w:bookmarkStart w:id="6" w:name="_Toc112158951"/>
+      <w:bookmarkStart w:id="6" w:name="_Toc112316689"/>
       <w:r>
         <w:lastRenderedPageBreak/>
         <w:t>18/8</w:t>
@@ -2556,7 +3567,7 @@
       <w:pPr>
         <w:pStyle w:val="Overskrift3"/>
       </w:pPr>
-      <w:bookmarkStart w:id="7" w:name="_Toc112158952"/>
+      <w:bookmarkStart w:id="7" w:name="_Toc112316690"/>
       <w:r>
         <w:lastRenderedPageBreak/>
         <w:t>19/8</w:t>
@@ -2597,7 +3608,7 @@
       <w:pPr>
         <w:pStyle w:val="Overskrift3"/>
       </w:pPr>
-      <w:bookmarkStart w:id="8" w:name="_Toc112158953"/>
+      <w:bookmarkStart w:id="8" w:name="_Toc112316691"/>
       <w:r>
         <w:t>22/8</w:t>
       </w:r>
@@ -2620,7 +3631,7 @@
       <w:pPr>
         <w:pStyle w:val="Overskrift3"/>
       </w:pPr>
-      <w:bookmarkStart w:id="9" w:name="_Toc112158954"/>
+      <w:bookmarkStart w:id="9" w:name="_Toc112316692"/>
       <w:r>
         <w:t>23/8</w:t>
       </w:r>
@@ -2665,9 +3676,11 @@
       <w:pPr>
         <w:pStyle w:val="Overskrift3"/>
       </w:pPr>
+      <w:bookmarkStart w:id="10" w:name="_Toc112316693"/>
       <w:r>
         <w:t>24/8</w:t>
       </w:r>
+      <w:bookmarkEnd w:id="10"/>
     </w:p>
     <w:p>
       <w:r>
@@ -2677,6 +3690,54 @@
         <w:t>fra mit CV. Derefter brugte jeg resten af tiden på at se på lærepladser og sende ansøgning.</w:t>
       </w:r>
     </w:p>
+    <w:p>
+      <w:pPr>
+        <w:pStyle w:val="Overskrift3"/>
+      </w:pPr>
+      <w:bookmarkStart w:id="11" w:name="_Toc112316694"/>
+      <w:r>
+        <w:t>25/8</w:t>
+      </w:r>
+      <w:bookmarkEnd w:id="11"/>
+      <w:r>
+        <w:t xml:space="preserve"> </w:t>
+      </w:r>
+    </w:p>
+    <w:p>
+      <w:r>
+        <w:t>Indtil kl 9 lavede jeg opdatering på side knapperne på min side. Da jeg lagde mærke til at knapperne ikke rykkede sig med siden. Løsningen var at putte knappen i sin egen &lt;div&gt; og bruge klassen ”</w:t>
+      </w:r>
+      <w:proofErr w:type="spellStart"/>
+      <w:r>
+        <w:t>fixed-bottom</w:t>
+      </w:r>
+      <w:proofErr w:type="spellEnd"/>
+      <w:r>
+        <w:t>”.</w:t>
+      </w:r>
+    </w:p>
+    <w:p>
+      <w:r>
+        <w:t xml:space="preserve">Op til kl 11 svarede jeg på spørgsmålene til </w:t>
+      </w:r>
+      <w:proofErr w:type="spellStart"/>
+      <w:r>
+        <w:t>git</w:t>
+      </w:r>
+      <w:proofErr w:type="spellEnd"/>
+      <w:r>
+        <w:t>.</w:t>
+      </w:r>
+    </w:p>
+    <w:p>
+      <w:r>
+        <w:t xml:space="preserve"> </w:t>
+      </w:r>
+      <w:r>
+        <w:t xml:space="preserve">   </w:t>
+      </w:r>
+    </w:p>
+    <w:p/>
     <w:p/>
     <w:p>
       <w:pPr>
@@ -2727,7 +3788,7 @@
         <w:rFonts w:ascii="Symbol" w:eastAsiaTheme="minorHAnsi" w:hAnsi="Symbol" w:cstheme="minorBidi" w:hint="default"/>
       </w:rPr>
     </w:lvl>
-    <w:lvl w:ilvl="1" w:tplc="04060003" w:tentative="1">
+    <w:lvl w:ilvl="1" w:tplc="04060003">
       <w:start w:val="1"/>
       <w:numFmt w:val="bullet"/>
       <w:lvlText w:val="o"/>
@@ -2840,7 +3901,7 @@
         <w:rFonts w:hint="default"/>
       </w:rPr>
     </w:lvl>
-    <w:lvl w:ilvl="1" w:tplc="04060019" w:tentative="1">
+    <w:lvl w:ilvl="1" w:tplc="04060019">
       <w:start w:val="1"/>
       <w:numFmt w:val="lowerLetter"/>
       <w:lvlText w:val="%2."/>
@@ -3879,7 +4940,7 @@
 </file>
 
 <file path=customXml/itemProps1.xml><?xml version="1.0" encoding="utf-8"?>
-<ds:datastoreItem xmlns:ds="http://schemas.openxmlformats.org/officeDocument/2006/customXml" ds:itemID="{BE59EAD5-74D5-4A0E-9D43-292DBBE03732}">
+<ds:datastoreItem xmlns:ds="http://schemas.openxmlformats.org/officeDocument/2006/customXml" ds:itemID="{AEE5B528-AA7E-4431-A997-AAB8084277EC}">
   <ds:schemaRefs>
     <ds:schemaRef ds:uri="http://schemas.openxmlformats.org/officeDocument/2006/bibliography"/>
   </ds:schemaRefs>

</xml_diff>

<commit_message>
update på resume og profiltekst
</commit_message>
<xml_diff>
--- a/Rapport-Git-Html-&-Bootstrap.docx
+++ b/Rapport-Git-Html-&-Bootstrap.docx
@@ -117,7 +117,7 @@
           <w:r>
             <w:fldChar w:fldCharType="separate"/>
           </w:r>
-          <w:hyperlink w:anchor="_Toc112316684" w:history="1">
+          <w:hyperlink w:anchor="_Toc112323503" w:history="1">
             <w:r>
               <w:rPr>
                 <w:rStyle w:val="Hyperlink"/>
@@ -144,7 +144,7 @@
                 <w:noProof/>
                 <w:webHidden/>
               </w:rPr>
-              <w:instrText xml:space="preserve"> PAGEREF _Toc112316684 \h </w:instrText>
+              <w:instrText xml:space="preserve"> PAGEREF _Toc112323503 \h </w:instrText>
             </w:r>
             <w:r>
               <w:rPr>
@@ -186,7 +186,7 @@
               <w:noProof/>
             </w:rPr>
           </w:pPr>
-          <w:hyperlink w:anchor="_Toc112316685" w:history="1">
+          <w:hyperlink w:anchor="_Toc112323504" w:history="1">
             <w:r>
               <w:rPr>
                 <w:rStyle w:val="Hyperlink"/>
@@ -213,7 +213,7 @@
                 <w:noProof/>
                 <w:webHidden/>
               </w:rPr>
-              <w:instrText xml:space="preserve"> PAGEREF _Toc112316685 \h </w:instrText>
+              <w:instrText xml:space="preserve"> PAGEREF _Toc112323504 \h </w:instrText>
             </w:r>
             <w:r>
               <w:rPr>
@@ -255,7 +255,7 @@
               <w:noProof/>
             </w:rPr>
           </w:pPr>
-          <w:hyperlink w:anchor="_Toc112316686" w:history="1">
+          <w:hyperlink w:anchor="_Toc112323505" w:history="1">
             <w:r>
               <w:rPr>
                 <w:rStyle w:val="Hyperlink"/>
@@ -282,7 +282,7 @@
                 <w:noProof/>
                 <w:webHidden/>
               </w:rPr>
-              <w:instrText xml:space="preserve"> PAGEREF _Toc112316686 \h </w:instrText>
+              <w:instrText xml:space="preserve"> PAGEREF _Toc112323505 \h </w:instrText>
             </w:r>
             <w:r>
               <w:rPr>
@@ -324,7 +324,7 @@
               <w:noProof/>
             </w:rPr>
           </w:pPr>
-          <w:hyperlink w:anchor="_Toc112316687" w:history="1">
+          <w:hyperlink w:anchor="_Toc112323506" w:history="1">
             <w:r>
               <w:rPr>
                 <w:rStyle w:val="Hyperlink"/>
@@ -351,7 +351,7 @@
                 <w:noProof/>
                 <w:webHidden/>
               </w:rPr>
-              <w:instrText xml:space="preserve"> PAGEREF _Toc112316687 \h </w:instrText>
+              <w:instrText xml:space="preserve"> PAGEREF _Toc112323506 \h </w:instrText>
             </w:r>
             <w:r>
               <w:rPr>
@@ -393,7 +393,7 @@
               <w:noProof/>
             </w:rPr>
           </w:pPr>
-          <w:hyperlink w:anchor="_Toc112316688" w:history="1">
+          <w:hyperlink w:anchor="_Toc112323507" w:history="1">
             <w:r>
               <w:rPr>
                 <w:rStyle w:val="Hyperlink"/>
@@ -420,7 +420,7 @@
                 <w:noProof/>
                 <w:webHidden/>
               </w:rPr>
-              <w:instrText xml:space="preserve"> PAGEREF _Toc112316688 \h </w:instrText>
+              <w:instrText xml:space="preserve"> PAGEREF _Toc112323507 \h </w:instrText>
             </w:r>
             <w:r>
               <w:rPr>
@@ -462,7 +462,7 @@
               <w:noProof/>
             </w:rPr>
           </w:pPr>
-          <w:hyperlink w:anchor="_Toc112316689" w:history="1">
+          <w:hyperlink w:anchor="_Toc112323508" w:history="1">
             <w:r>
               <w:rPr>
                 <w:rStyle w:val="Hyperlink"/>
@@ -489,7 +489,7 @@
                 <w:noProof/>
                 <w:webHidden/>
               </w:rPr>
-              <w:instrText xml:space="preserve"> PAGEREF _Toc112316689 \h </w:instrText>
+              <w:instrText xml:space="preserve"> PAGEREF _Toc112323508 \h </w:instrText>
             </w:r>
             <w:r>
               <w:rPr>
@@ -531,7 +531,7 @@
               <w:noProof/>
             </w:rPr>
           </w:pPr>
-          <w:hyperlink w:anchor="_Toc112316690" w:history="1">
+          <w:hyperlink w:anchor="_Toc112323509" w:history="1">
             <w:r>
               <w:rPr>
                 <w:rStyle w:val="Hyperlink"/>
@@ -558,7 +558,7 @@
                 <w:noProof/>
                 <w:webHidden/>
               </w:rPr>
-              <w:instrText xml:space="preserve"> PAGEREF _Toc112316690 \h </w:instrText>
+              <w:instrText xml:space="preserve"> PAGEREF _Toc112323509 \h </w:instrText>
             </w:r>
             <w:r>
               <w:rPr>
@@ -600,7 +600,7 @@
               <w:noProof/>
             </w:rPr>
           </w:pPr>
-          <w:hyperlink w:anchor="_Toc112316691" w:history="1">
+          <w:hyperlink w:anchor="_Toc112323510" w:history="1">
             <w:r>
               <w:rPr>
                 <w:rStyle w:val="Hyperlink"/>
@@ -627,7 +627,7 @@
                 <w:noProof/>
                 <w:webHidden/>
               </w:rPr>
-              <w:instrText xml:space="preserve"> PAGEREF _Toc112316691 \h </w:instrText>
+              <w:instrText xml:space="preserve"> PAGEREF _Toc112323510 \h </w:instrText>
             </w:r>
             <w:r>
               <w:rPr>
@@ -669,7 +669,7 @@
               <w:noProof/>
             </w:rPr>
           </w:pPr>
-          <w:hyperlink w:anchor="_Toc112316692" w:history="1">
+          <w:hyperlink w:anchor="_Toc112323511" w:history="1">
             <w:r>
               <w:rPr>
                 <w:rStyle w:val="Hyperlink"/>
@@ -696,7 +696,7 @@
                 <w:noProof/>
                 <w:webHidden/>
               </w:rPr>
-              <w:instrText xml:space="preserve"> PAGEREF _Toc112316692 \h </w:instrText>
+              <w:instrText xml:space="preserve"> PAGEREF _Toc112323511 \h </w:instrText>
             </w:r>
             <w:r>
               <w:rPr>
@@ -738,7 +738,7 @@
               <w:noProof/>
             </w:rPr>
           </w:pPr>
-          <w:hyperlink w:anchor="_Toc112316693" w:history="1">
+          <w:hyperlink w:anchor="_Toc112323512" w:history="1">
             <w:r>
               <w:rPr>
                 <w:rStyle w:val="Hyperlink"/>
@@ -765,7 +765,7 @@
                 <w:noProof/>
                 <w:webHidden/>
               </w:rPr>
-              <w:instrText xml:space="preserve"> PAGEREF _Toc112316693 \h </w:instrText>
+              <w:instrText xml:space="preserve"> PAGEREF _Toc112323512 \h </w:instrText>
             </w:r>
             <w:r>
               <w:rPr>
@@ -807,7 +807,7 @@
               <w:noProof/>
             </w:rPr>
           </w:pPr>
-          <w:hyperlink w:anchor="_Toc112316694" w:history="1">
+          <w:hyperlink w:anchor="_Toc112323513" w:history="1">
             <w:r>
               <w:rPr>
                 <w:rStyle w:val="Hyperlink"/>
@@ -834,7 +834,7 @@
                 <w:noProof/>
                 <w:webHidden/>
               </w:rPr>
-              <w:instrText xml:space="preserve"> PAGEREF _Toc112316694 \h </w:instrText>
+              <w:instrText xml:space="preserve"> PAGEREF _Toc112323513 \h </w:instrText>
             </w:r>
             <w:r>
               <w:rPr>
@@ -896,7 +896,7 @@
       <w:pPr>
         <w:pStyle w:val="Overskrift1"/>
       </w:pPr>
-      <w:bookmarkStart w:id="0" w:name="_Toc112316684"/>
+      <w:bookmarkStart w:id="0" w:name="_Toc112323503"/>
       <w:r>
         <w:lastRenderedPageBreak/>
         <w:t xml:space="preserve">Oprettelse af </w:t>
@@ -1247,7 +1247,7 @@
       <w:pPr>
         <w:pStyle w:val="Overskrift2"/>
       </w:pPr>
-      <w:bookmarkStart w:id="1" w:name="_Toc112316685"/>
+      <w:bookmarkStart w:id="1" w:name="_Toc112323504"/>
       <w:r>
         <w:lastRenderedPageBreak/>
         <w:t>Git spørgsmål</w:t>
@@ -2315,36 +2315,219 @@
       <w:r>
         <w:t xml:space="preserve"> man sidder på.</w:t>
       </w:r>
-      <w:bookmarkStart w:id="2" w:name="_GoBack"/>
+    </w:p>
+    <w:p>
+      <w:pPr>
+        <w:pStyle w:val="Listeafsnit"/>
+        <w:numPr>
+          <w:ilvl w:val="0"/>
+          <w:numId w:val="2"/>
+        </w:numPr>
+      </w:pPr>
+      <w:r>
+        <w:t xml:space="preserve">Git </w:t>
+      </w:r>
+      <w:proofErr w:type="spellStart"/>
+      <w:r>
+        <w:t>checkout</w:t>
+      </w:r>
+      <w:proofErr w:type="spellEnd"/>
+      <w:r>
+        <w:t xml:space="preserve"> –b </w:t>
+      </w:r>
+      <w:proofErr w:type="spellStart"/>
+      <w:r>
+        <w:t>branchnavn</w:t>
+      </w:r>
+      <w:proofErr w:type="spellEnd"/>
+    </w:p>
+    <w:p>
+      <w:pPr>
+        <w:pStyle w:val="Listeafsnit"/>
+        <w:numPr>
+          <w:ilvl w:val="1"/>
+          <w:numId w:val="2"/>
+        </w:numPr>
+      </w:pPr>
+      <w:r>
+        <w:t xml:space="preserve">Skifter til en anden </w:t>
+      </w:r>
+      <w:proofErr w:type="spellStart"/>
+      <w:r>
+        <w:t>branch</w:t>
+      </w:r>
+      <w:proofErr w:type="spellEnd"/>
+      <w:r>
+        <w:t xml:space="preserve"> i </w:t>
+      </w:r>
+      <w:proofErr w:type="spellStart"/>
+      <w:r>
+        <w:t>repositoriet</w:t>
+      </w:r>
+      <w:proofErr w:type="spellEnd"/>
+      <w:r>
+        <w:t>.</w:t>
+      </w:r>
+    </w:p>
+    <w:p>
+      <w:pPr>
+        <w:pStyle w:val="Listeafsnit"/>
+        <w:numPr>
+          <w:ilvl w:val="0"/>
+          <w:numId w:val="2"/>
+        </w:numPr>
+      </w:pPr>
+      <w:r>
+        <w:t xml:space="preserve">Git </w:t>
+      </w:r>
+      <w:proofErr w:type="spellStart"/>
+      <w:r>
+        <w:t>merge</w:t>
+      </w:r>
+      <w:proofErr w:type="spellEnd"/>
+      <w:r>
+        <w:t xml:space="preserve"> </w:t>
+      </w:r>
+      <w:proofErr w:type="spellStart"/>
+      <w:r>
+        <w:t>branchnavn</w:t>
+      </w:r>
+      <w:proofErr w:type="spellEnd"/>
+    </w:p>
+    <w:p>
+      <w:pPr>
+        <w:pStyle w:val="Listeafsnit"/>
+        <w:numPr>
+          <w:ilvl w:val="1"/>
+          <w:numId w:val="2"/>
+        </w:numPr>
+      </w:pPr>
+      <w:proofErr w:type="spellStart"/>
+      <w:r>
+        <w:t>Merger</w:t>
+      </w:r>
+      <w:proofErr w:type="spellEnd"/>
+      <w:r>
+        <w:t xml:space="preserve"> den givne </w:t>
+      </w:r>
+      <w:proofErr w:type="spellStart"/>
+      <w:r>
+        <w:t>branch</w:t>
+      </w:r>
+      <w:proofErr w:type="spellEnd"/>
+      <w:r>
+        <w:t xml:space="preserve"> til den man er i.</w:t>
+      </w:r>
+    </w:p>
+    <w:p/>
+    <w:p>
+      <w:pPr>
+        <w:pStyle w:val="Listeafsnit"/>
+        <w:numPr>
+          <w:ilvl w:val="0"/>
+          <w:numId w:val="1"/>
+        </w:numPr>
+      </w:pPr>
+      <w:r>
+        <w:t xml:space="preserve">Vis visuelt hvordan Master og flere </w:t>
+      </w:r>
+      <w:proofErr w:type="spellStart"/>
+      <w:r>
+        <w:t>branchs</w:t>
+      </w:r>
+      <w:proofErr w:type="spellEnd"/>
+      <w:r>
+        <w:t xml:space="preserve"> vil se ud for et givet projekt.</w:t>
+      </w:r>
+    </w:p>
+    <w:p>
+      <w:pPr>
+        <w:pStyle w:val="Listeafsnit"/>
+      </w:pPr>
+      <w:r>
+        <w:rPr>
+          <w:noProof/>
+          <w:lang w:eastAsia="da-DK"/>
+        </w:rPr>
+        <w:drawing>
+          <wp:anchor distT="0" distB="0" distL="114300" distR="114300" simplePos="0" relativeHeight="251659264" behindDoc="1" locked="0" layoutInCell="1" allowOverlap="1">
+            <wp:simplePos x="0" y="0"/>
+            <wp:positionH relativeFrom="column">
+              <wp:posOffset>826135</wp:posOffset>
+            </wp:positionH>
+            <wp:positionV relativeFrom="paragraph">
+              <wp:posOffset>54124</wp:posOffset>
+            </wp:positionV>
+            <wp:extent cx="4260715" cy="2430462"/>
+            <wp:effectExtent l="0" t="0" r="6985" b="8255"/>
+            <wp:wrapNone/>
+            <wp:docPr id="2" name="Billede 2" descr="Fallgruver hierarki Psykologisk Imperium vekt lesbarhet atlassian git flow  - simetrisesisik.com"/>
+            <wp:cNvGraphicFramePr>
+              <a:graphicFrameLocks xmlns:a="http://schemas.openxmlformats.org/drawingml/2006/main" noChangeAspect="1"/>
+            </wp:cNvGraphicFramePr>
+            <a:graphic xmlns:a="http://schemas.openxmlformats.org/drawingml/2006/main">
+              <a:graphicData uri="http://schemas.openxmlformats.org/drawingml/2006/picture">
+                <pic:pic xmlns:pic="http://schemas.openxmlformats.org/drawingml/2006/picture">
+                  <pic:nvPicPr>
+                    <pic:cNvPr id="0" name="Picture 3" descr="Fallgruver hierarki Psykologisk Imperium vekt lesbarhet atlassian git flow  - simetrisesisik.com"/>
+                    <pic:cNvPicPr>
+                      <a:picLocks noChangeAspect="1" noChangeArrowheads="1"/>
+                    </pic:cNvPicPr>
+                  </pic:nvPicPr>
+                  <pic:blipFill>
+                    <a:blip r:embed="rId7">
+                      <a:extLst>
+                        <a:ext uri="{28A0092B-C50C-407E-A947-70E740481C1C}">
+                          <a14:useLocalDpi xmlns:a14="http://schemas.microsoft.com/office/drawing/2010/main" val="0"/>
+                        </a:ext>
+                      </a:extLst>
+                    </a:blip>
+                    <a:srcRect/>
+                    <a:stretch>
+                      <a:fillRect/>
+                    </a:stretch>
+                  </pic:blipFill>
+                  <pic:spPr bwMode="auto">
+                    <a:xfrm>
+                      <a:off x="0" y="0"/>
+                      <a:ext cx="4260715" cy="2430462"/>
+                    </a:xfrm>
+                    <a:prstGeom prst="rect">
+                      <a:avLst/>
+                    </a:prstGeom>
+                    <a:noFill/>
+                    <a:ln>
+                      <a:noFill/>
+                    </a:ln>
+                  </pic:spPr>
+                </pic:pic>
+              </a:graphicData>
+            </a:graphic>
+            <wp14:sizeRelH relativeFrom="margin">
+              <wp14:pctWidth>0</wp14:pctWidth>
+            </wp14:sizeRelH>
+            <wp14:sizeRelV relativeFrom="margin">
+              <wp14:pctHeight>0</wp14:pctHeight>
+            </wp14:sizeRelV>
+          </wp:anchor>
+        </w:drawing>
+      </w:r>
+    </w:p>
+    <w:p>
+      <w:r>
+        <w:br w:type="page"/>
+      </w:r>
+    </w:p>
+    <w:p/>
+    <w:p>
+      <w:pPr>
+        <w:pStyle w:val="Overskrift1"/>
+      </w:pPr>
+      <w:bookmarkStart w:id="2" w:name="_Toc112323505"/>
+      <w:r>
+        <w:t>Hjemmeside proces</w:t>
+      </w:r>
       <w:bookmarkEnd w:id="2"/>
-    </w:p>
-    <w:p/>
-    <w:p>
-      <w:r>
-        <w:t xml:space="preserve">12. Vis visuelt hvordan Master og flere </w:t>
-      </w:r>
-      <w:proofErr w:type="spellStart"/>
-      <w:r>
-        <w:t>branchs</w:t>
-      </w:r>
-      <w:proofErr w:type="spellEnd"/>
-      <w:r>
-        <w:t xml:space="preserve"> vil se ud for et givet projekt.</w:t>
-      </w:r>
-      <w:r>
-        <w:br w:type="page"/>
-      </w:r>
-    </w:p>
-    <w:p>
-      <w:pPr>
-        <w:pStyle w:val="Overskrift1"/>
-      </w:pPr>
-      <w:bookmarkStart w:id="3" w:name="_Toc112316686"/>
-      <w:r>
-        <w:lastRenderedPageBreak/>
-        <w:t>Hjemmeside proces</w:t>
-      </w:r>
-      <w:bookmarkEnd w:id="3"/>
     </w:p>
     <w:p/>
     <w:p/>
@@ -2361,549 +2544,549 @@
       <w:pPr>
         <w:pStyle w:val="Overskrift1"/>
       </w:pPr>
-      <w:bookmarkStart w:id="4" w:name="_Toc112316687"/>
+      <w:bookmarkStart w:id="3" w:name="_Toc112323506"/>
       <w:r>
         <w:lastRenderedPageBreak/>
         <w:t>Logbog og opgaveforløb</w:t>
       </w:r>
+      <w:bookmarkEnd w:id="3"/>
+    </w:p>
+    <w:p>
+      <w:pPr>
+        <w:pStyle w:val="Overskrift2"/>
+      </w:pPr>
+      <w:bookmarkStart w:id="4" w:name="_Toc112323507"/>
+      <w:r>
+        <w:t>17/8</w:t>
+      </w:r>
       <w:bookmarkEnd w:id="4"/>
     </w:p>
     <w:p>
+      <w:r>
+        <w:t>Startede med at logge ind på diverse programmer på min pc.</w:t>
+      </w:r>
+    </w:p>
+    <w:p>
+      <w:r>
+        <w:t>Jeg har set videoerne &amp; prøvet det af selv:</w:t>
+      </w:r>
+    </w:p>
+    <w:p>
+      <w:pPr>
+        <w:rPr>
+          <w:lang w:val="en-US"/>
+        </w:rPr>
+      </w:pPr>
+      <w:r>
+        <w:rPr>
+          <w:lang w:val="en-US"/>
+        </w:rPr>
+        <w:t xml:space="preserve">- </w:t>
+      </w:r>
+      <w:proofErr w:type="spellStart"/>
+      <w:r>
+        <w:rPr>
+          <w:lang w:val="en-US"/>
+        </w:rPr>
+        <w:t>Git</w:t>
+      </w:r>
+      <w:proofErr w:type="spellEnd"/>
+      <w:r>
+        <w:rPr>
+          <w:lang w:val="en-US"/>
+        </w:rPr>
+        <w:t xml:space="preserve"> Tutorial Part 1: What is </w:t>
+      </w:r>
+      <w:r>
+        <w:rPr>
+          <w:lang w:val="en-US"/>
+        </w:rPr>
+        <w:t>Version Control?</w:t>
+      </w:r>
+    </w:p>
+    <w:p>
+      <w:pPr>
+        <w:rPr>
+          <w:lang w:val="en-US"/>
+        </w:rPr>
+      </w:pPr>
+      <w:r>
+        <w:rPr>
+          <w:lang w:val="en-US"/>
+        </w:rPr>
+        <w:t xml:space="preserve">- </w:t>
+      </w:r>
+      <w:proofErr w:type="spellStart"/>
+      <w:r>
+        <w:rPr>
+          <w:lang w:val="en-US"/>
+        </w:rPr>
+        <w:t>Git</w:t>
+      </w:r>
+      <w:proofErr w:type="spellEnd"/>
+      <w:r>
+        <w:rPr>
+          <w:lang w:val="en-US"/>
+        </w:rPr>
+        <w:t xml:space="preserve"> Tutorial Part 2: Vocab (Rep</w:t>
+      </w:r>
+      <w:r>
+        <w:rPr>
+          <w:lang w:val="en-US"/>
+        </w:rPr>
+        <w:t>o, Staging, Commit, Push, Pull)</w:t>
+      </w:r>
+    </w:p>
+    <w:p>
+      <w:pPr>
+        <w:rPr>
+          <w:lang w:val="en-US"/>
+        </w:rPr>
+      </w:pPr>
+      <w:r>
+        <w:rPr>
+          <w:lang w:val="en-US"/>
+        </w:rPr>
+        <w:t xml:space="preserve">- </w:t>
+      </w:r>
+      <w:proofErr w:type="spellStart"/>
+      <w:r>
+        <w:rPr>
+          <w:lang w:val="en-US"/>
+        </w:rPr>
+        <w:t>Git</w:t>
+      </w:r>
+      <w:proofErr w:type="spellEnd"/>
+      <w:r>
+        <w:rPr>
+          <w:lang w:val="en-US"/>
+        </w:rPr>
+        <w:t xml:space="preserve"> Tutorial Part 3: Ins</w:t>
+      </w:r>
+      <w:r>
+        <w:rPr>
+          <w:lang w:val="en-US"/>
+        </w:rPr>
+        <w:t>tallation, Command-line &amp; Clone</w:t>
+      </w:r>
+    </w:p>
+    <w:p>
+      <w:pPr>
+        <w:rPr>
+          <w:lang w:val="en-US"/>
+        </w:rPr>
+      </w:pPr>
+      <w:r>
+        <w:rPr>
+          <w:lang w:val="en-US"/>
+        </w:rPr>
+        <w:t xml:space="preserve">- </w:t>
+      </w:r>
+      <w:proofErr w:type="spellStart"/>
+      <w:r>
+        <w:rPr>
+          <w:lang w:val="en-US"/>
+        </w:rPr>
+        <w:t>Git</w:t>
+      </w:r>
+      <w:proofErr w:type="spellEnd"/>
+      <w:r>
+        <w:rPr>
+          <w:lang w:val="en-US"/>
+        </w:rPr>
+        <w:t xml:space="preserve"> Tutorial Part 4: GitHub (Pushing to a Server)</w:t>
+      </w:r>
+    </w:p>
+    <w:p>
+      <w:pPr>
+        <w:rPr>
+          <w:lang w:val="en-US"/>
+        </w:rPr>
+      </w:pPr>
+    </w:p>
+    <w:p>
+      <w:r>
+        <w:t>Git noter</w:t>
+      </w:r>
+      <w:r>
+        <w:t xml:space="preserve"> af min nuværende forståelse af koden.</w:t>
+      </w:r>
+    </w:p>
+    <w:p>
+      <w:r>
+        <w:t xml:space="preserve">” cd + stifinder vej til mappe” – placere </w:t>
+      </w:r>
+      <w:proofErr w:type="spellStart"/>
+      <w:r>
+        <w:t>git</w:t>
+      </w:r>
+      <w:proofErr w:type="spellEnd"/>
+      <w:r>
+        <w:t xml:space="preserve"> der</w:t>
+      </w:r>
+    </w:p>
+    <w:p>
+      <w:r>
+        <w:t>”</w:t>
+      </w:r>
+      <w:proofErr w:type="spellStart"/>
+      <w:r>
+        <w:t>pwd</w:t>
+      </w:r>
+      <w:proofErr w:type="spellEnd"/>
+      <w:r>
+        <w:t xml:space="preserve">” – viser hvor </w:t>
+      </w:r>
+      <w:proofErr w:type="spellStart"/>
+      <w:r>
+        <w:t>git</w:t>
+      </w:r>
+      <w:proofErr w:type="spellEnd"/>
+      <w:r>
+        <w:t xml:space="preserve"> er i dine filer fx /c/Opgaver</w:t>
+      </w:r>
+    </w:p>
+    <w:p>
+      <w:r>
+        <w:t>”</w:t>
+      </w:r>
+      <w:proofErr w:type="spellStart"/>
+      <w:r>
+        <w:t>mkdir</w:t>
+      </w:r>
+      <w:proofErr w:type="spellEnd"/>
+      <w:r>
+        <w:t xml:space="preserve">” – </w:t>
+      </w:r>
+      <w:proofErr w:type="spellStart"/>
+      <w:r>
+        <w:t>makedirectory</w:t>
+      </w:r>
+      <w:proofErr w:type="spellEnd"/>
+    </w:p>
+    <w:p>
+      <w:r>
+        <w:t xml:space="preserve">”Touch + navn på fil man vil </w:t>
+      </w:r>
+      <w:proofErr w:type="spellStart"/>
+      <w:proofErr w:type="gramStart"/>
+      <w:r>
+        <w:t>oprette.filtype</w:t>
+      </w:r>
+      <w:proofErr w:type="spellEnd"/>
+      <w:proofErr w:type="gramEnd"/>
+      <w:r>
+        <w:t xml:space="preserve">”  - opret fil i </w:t>
+      </w:r>
+      <w:proofErr w:type="spellStart"/>
+      <w:r>
+        <w:t>repository</w:t>
+      </w:r>
+      <w:proofErr w:type="spellEnd"/>
+    </w:p>
+    <w:p>
+      <w:r>
+        <w:t>”</w:t>
+      </w:r>
+      <w:proofErr w:type="spellStart"/>
+      <w:r>
+        <w:t>git</w:t>
+      </w:r>
+      <w:proofErr w:type="spellEnd"/>
+      <w:r>
+        <w:t xml:space="preserve"> status” – viser status på filer.</w:t>
+      </w:r>
+      <w:r>
+        <w:t xml:space="preserve"> Om de der er foretaget ændringer på, er </w:t>
+      </w:r>
+      <w:proofErr w:type="spellStart"/>
+      <w:r>
+        <w:t>staged</w:t>
+      </w:r>
+      <w:proofErr w:type="spellEnd"/>
+      <w:r>
+        <w:t xml:space="preserve"> eller ikke.</w:t>
+      </w:r>
+    </w:p>
+    <w:p>
+      <w:r>
+        <w:t>”</w:t>
+      </w:r>
+      <w:proofErr w:type="spellStart"/>
+      <w:r>
+        <w:t>git</w:t>
+      </w:r>
+      <w:proofErr w:type="spellEnd"/>
+      <w:r>
+        <w:t xml:space="preserve"> </w:t>
+      </w:r>
+      <w:proofErr w:type="spellStart"/>
+      <w:r>
+        <w:t>add</w:t>
+      </w:r>
+      <w:proofErr w:type="spellEnd"/>
+      <w:r>
+        <w:t xml:space="preserve"> + navn på fil der skal stages” – stager fil så den kan </w:t>
+      </w:r>
+      <w:proofErr w:type="spellStart"/>
+      <w:r>
+        <w:t>commites</w:t>
+      </w:r>
+      <w:proofErr w:type="spellEnd"/>
+    </w:p>
+    <w:p>
+      <w:r>
+        <w:t>”</w:t>
+      </w:r>
+      <w:proofErr w:type="spellStart"/>
+      <w:r>
+        <w:t>git</w:t>
+      </w:r>
+      <w:proofErr w:type="spellEnd"/>
+      <w:r>
+        <w:t xml:space="preserve"> </w:t>
+      </w:r>
+      <w:proofErr w:type="spellStart"/>
+      <w:r>
+        <w:t>commit</w:t>
+      </w:r>
+      <w:proofErr w:type="spellEnd"/>
+      <w:r>
+        <w:t xml:space="preserve"> –m</w:t>
+      </w:r>
+      <w:r>
+        <w:t xml:space="preserve"> +</w:t>
+      </w:r>
+      <w:r>
+        <w:t xml:space="preserve"> ’kommentar’” – </w:t>
+      </w:r>
+      <w:proofErr w:type="spellStart"/>
+      <w:r>
+        <w:t>commiter</w:t>
+      </w:r>
+      <w:proofErr w:type="spellEnd"/>
+      <w:r>
+        <w:t xml:space="preserve"> stagede filer til </w:t>
+      </w:r>
+      <w:proofErr w:type="spellStart"/>
+      <w:r>
+        <w:t>repository</w:t>
+      </w:r>
+      <w:proofErr w:type="spellEnd"/>
+    </w:p>
+    <w:p>
+      <w:r>
+        <w:t>”</w:t>
+      </w:r>
+      <w:proofErr w:type="spellStart"/>
+      <w:r>
+        <w:t>git</w:t>
+      </w:r>
+      <w:proofErr w:type="spellEnd"/>
+      <w:r>
+        <w:t xml:space="preserve"> </w:t>
+      </w:r>
+      <w:proofErr w:type="spellStart"/>
+      <w:r>
+        <w:t>checkout</w:t>
+      </w:r>
+      <w:proofErr w:type="spellEnd"/>
+      <w:r>
+        <w:t xml:space="preserve"> + &lt;navn på </w:t>
+      </w:r>
+      <w:proofErr w:type="spellStart"/>
+      <w:r>
+        <w:t>branch</w:t>
+      </w:r>
+      <w:proofErr w:type="spellEnd"/>
+      <w:r>
+        <w:t>&gt;</w:t>
+      </w:r>
+      <w:r>
+        <w:t xml:space="preserve">” </w:t>
+      </w:r>
+      <w:r>
+        <w:t>–</w:t>
+      </w:r>
+      <w:r>
+        <w:t xml:space="preserve"> </w:t>
+      </w:r>
+      <w:r>
+        <w:t xml:space="preserve"> hopper til anden </w:t>
+      </w:r>
+      <w:proofErr w:type="spellStart"/>
+      <w:r>
+        <w:t>branch</w:t>
+      </w:r>
+      <w:proofErr w:type="spellEnd"/>
+    </w:p>
+    <w:p>
+      <w:pPr>
+        <w:rPr>
+          <w:lang w:val="en-US"/>
+        </w:rPr>
+      </w:pPr>
+      <w:r>
+        <w:rPr>
+          <w:lang w:val="en-US"/>
+        </w:rPr>
+        <w:t>”</w:t>
+      </w:r>
+      <w:proofErr w:type="spellStart"/>
+      <w:r>
+        <w:rPr>
+          <w:lang w:val="en-US"/>
+        </w:rPr>
+        <w:t>git</w:t>
+      </w:r>
+      <w:proofErr w:type="spellEnd"/>
+      <w:r>
+        <w:rPr>
+          <w:lang w:val="en-US"/>
+        </w:rPr>
+        <w:t xml:space="preserve"> clone + link </w:t>
+      </w:r>
+      <w:proofErr w:type="spellStart"/>
+      <w:r>
+        <w:rPr>
+          <w:lang w:val="en-US"/>
+        </w:rPr>
+        <w:t>til</w:t>
+      </w:r>
+      <w:proofErr w:type="spellEnd"/>
+      <w:r>
+        <w:rPr>
+          <w:lang w:val="en-US"/>
+        </w:rPr>
+        <w:t xml:space="preserve"> </w:t>
+      </w:r>
+      <w:proofErr w:type="spellStart"/>
+      <w:r>
+        <w:rPr>
+          <w:lang w:val="en-US"/>
+        </w:rPr>
+        <w:t>github</w:t>
+      </w:r>
+      <w:proofErr w:type="spellEnd"/>
+      <w:r>
+        <w:rPr>
+          <w:lang w:val="en-US"/>
+        </w:rPr>
+        <w:t xml:space="preserve"> repository” – cloner repository </w:t>
+      </w:r>
+      <w:proofErr w:type="spellStart"/>
+      <w:proofErr w:type="gramStart"/>
+      <w:r>
+        <w:rPr>
+          <w:lang w:val="en-US"/>
+        </w:rPr>
+        <w:t>fra</w:t>
+      </w:r>
+      <w:proofErr w:type="spellEnd"/>
+      <w:proofErr w:type="gramEnd"/>
+      <w:r>
+        <w:rPr>
+          <w:lang w:val="en-US"/>
+        </w:rPr>
+        <w:t xml:space="preserve"> online server.</w:t>
+      </w:r>
+    </w:p>
+    <w:p>
+      <w:r>
+        <w:t>”</w:t>
+      </w:r>
+      <w:proofErr w:type="spellStart"/>
+      <w:r>
+        <w:t>git</w:t>
+      </w:r>
+      <w:proofErr w:type="spellEnd"/>
+      <w:r>
+        <w:t xml:space="preserve"> </w:t>
+      </w:r>
+      <w:proofErr w:type="spellStart"/>
+      <w:r>
+        <w:t>remote</w:t>
+      </w:r>
+      <w:proofErr w:type="spellEnd"/>
+      <w:r>
+        <w:t xml:space="preserve"> set-url + url på </w:t>
+      </w:r>
+      <w:proofErr w:type="spellStart"/>
+      <w:r>
+        <w:t>git</w:t>
+      </w:r>
+      <w:proofErr w:type="spellEnd"/>
+      <w:r>
+        <w:t xml:space="preserve">” – gør den valgte destination til indholdet i set </w:t>
+      </w:r>
+      <w:proofErr w:type="spellStart"/>
+      <w:r>
+        <w:t>git</w:t>
+      </w:r>
+      <w:proofErr w:type="spellEnd"/>
+    </w:p>
+    <w:p>
+      <w:r>
+        <w:t xml:space="preserve">”Git </w:t>
+      </w:r>
+      <w:proofErr w:type="spellStart"/>
+      <w:r>
+        <w:t>remote</w:t>
+      </w:r>
+      <w:proofErr w:type="spellEnd"/>
+      <w:r>
+        <w:t xml:space="preserve"> –v” viser url på det </w:t>
+      </w:r>
+      <w:proofErr w:type="spellStart"/>
+      <w:r>
+        <w:t>repository</w:t>
+      </w:r>
+      <w:proofErr w:type="spellEnd"/>
+      <w:r>
+        <w:t xml:space="preserve"> destinationen tilhøre</w:t>
+      </w:r>
+    </w:p>
+    <w:p>
+      <w:r>
+        <w:t>”</w:t>
+      </w:r>
+      <w:proofErr w:type="spellStart"/>
+      <w:r>
+        <w:t>git</w:t>
+      </w:r>
+      <w:proofErr w:type="spellEnd"/>
+      <w:r>
+        <w:t xml:space="preserve"> </w:t>
+      </w:r>
+      <w:proofErr w:type="spellStart"/>
+      <w:r>
+        <w:t>add</w:t>
+      </w:r>
+      <w:proofErr w:type="spellEnd"/>
+      <w:r>
+        <w:t xml:space="preserve"> –A” tilføjer alle ændringer til </w:t>
+      </w:r>
+      <w:proofErr w:type="spellStart"/>
+      <w:r>
+        <w:t>staging</w:t>
+      </w:r>
+      <w:proofErr w:type="spellEnd"/>
+    </w:p>
+    <w:p>
+      <w:r>
+        <w:br w:type="page"/>
+      </w:r>
+    </w:p>
+    <w:p>
       <w:pPr>
         <w:pStyle w:val="Overskrift2"/>
       </w:pPr>
-      <w:bookmarkStart w:id="5" w:name="_Toc112316688"/>
-      <w:r>
-        <w:t>17/8</w:t>
-      </w:r>
-      <w:bookmarkEnd w:id="5"/>
-    </w:p>
-    <w:p>
-      <w:r>
-        <w:t>Startede med at logge ind på diverse programmer på min pc.</w:t>
-      </w:r>
-    </w:p>
-    <w:p>
-      <w:r>
-        <w:t>Jeg har set videoerne &amp; prøvet det af selv:</w:t>
-      </w:r>
-    </w:p>
-    <w:p>
-      <w:pPr>
-        <w:rPr>
-          <w:lang w:val="en-US"/>
-        </w:rPr>
-      </w:pPr>
-      <w:r>
-        <w:rPr>
-          <w:lang w:val="en-US"/>
-        </w:rPr>
-        <w:t xml:space="preserve">- </w:t>
-      </w:r>
-      <w:proofErr w:type="spellStart"/>
-      <w:r>
-        <w:rPr>
-          <w:lang w:val="en-US"/>
-        </w:rPr>
-        <w:t>Git</w:t>
-      </w:r>
-      <w:proofErr w:type="spellEnd"/>
-      <w:r>
-        <w:rPr>
-          <w:lang w:val="en-US"/>
-        </w:rPr>
-        <w:t xml:space="preserve"> Tutorial Part 1: What is </w:t>
-      </w:r>
-      <w:r>
-        <w:rPr>
-          <w:lang w:val="en-US"/>
-        </w:rPr>
-        <w:t>Version Control?</w:t>
-      </w:r>
-    </w:p>
-    <w:p>
-      <w:pPr>
-        <w:rPr>
-          <w:lang w:val="en-US"/>
-        </w:rPr>
-      </w:pPr>
-      <w:r>
-        <w:rPr>
-          <w:lang w:val="en-US"/>
-        </w:rPr>
-        <w:t xml:space="preserve">- </w:t>
-      </w:r>
-      <w:proofErr w:type="spellStart"/>
-      <w:r>
-        <w:rPr>
-          <w:lang w:val="en-US"/>
-        </w:rPr>
-        <w:t>Git</w:t>
-      </w:r>
-      <w:proofErr w:type="spellEnd"/>
-      <w:r>
-        <w:rPr>
-          <w:lang w:val="en-US"/>
-        </w:rPr>
-        <w:t xml:space="preserve"> Tutorial Part 2: Vocab (Rep</w:t>
-      </w:r>
-      <w:r>
-        <w:rPr>
-          <w:lang w:val="en-US"/>
-        </w:rPr>
-        <w:t>o, Staging, Commit, Push, Pull)</w:t>
-      </w:r>
-    </w:p>
-    <w:p>
-      <w:pPr>
-        <w:rPr>
-          <w:lang w:val="en-US"/>
-        </w:rPr>
-      </w:pPr>
-      <w:r>
-        <w:rPr>
-          <w:lang w:val="en-US"/>
-        </w:rPr>
-        <w:t xml:space="preserve">- </w:t>
-      </w:r>
-      <w:proofErr w:type="spellStart"/>
-      <w:r>
-        <w:rPr>
-          <w:lang w:val="en-US"/>
-        </w:rPr>
-        <w:t>Git</w:t>
-      </w:r>
-      <w:proofErr w:type="spellEnd"/>
-      <w:r>
-        <w:rPr>
-          <w:lang w:val="en-US"/>
-        </w:rPr>
-        <w:t xml:space="preserve"> Tutorial Part 3: Ins</w:t>
-      </w:r>
-      <w:r>
-        <w:rPr>
-          <w:lang w:val="en-US"/>
-        </w:rPr>
-        <w:t>tallation, Command-line &amp; Clone</w:t>
-      </w:r>
-    </w:p>
-    <w:p>
-      <w:pPr>
-        <w:rPr>
-          <w:lang w:val="en-US"/>
-        </w:rPr>
-      </w:pPr>
-      <w:r>
-        <w:rPr>
-          <w:lang w:val="en-US"/>
-        </w:rPr>
-        <w:t xml:space="preserve">- </w:t>
-      </w:r>
-      <w:proofErr w:type="spellStart"/>
-      <w:r>
-        <w:rPr>
-          <w:lang w:val="en-US"/>
-        </w:rPr>
-        <w:t>Git</w:t>
-      </w:r>
-      <w:proofErr w:type="spellEnd"/>
-      <w:r>
-        <w:rPr>
-          <w:lang w:val="en-US"/>
-        </w:rPr>
-        <w:t xml:space="preserve"> Tutorial Part 4: GitHub (Pushing to a Server)</w:t>
-      </w:r>
-    </w:p>
-    <w:p>
-      <w:pPr>
-        <w:rPr>
-          <w:lang w:val="en-US"/>
-        </w:rPr>
-      </w:pPr>
-    </w:p>
-    <w:p>
-      <w:r>
-        <w:t>Git noter</w:t>
-      </w:r>
-      <w:r>
-        <w:t xml:space="preserve"> af min nuværende forståelse af koden.</w:t>
-      </w:r>
-    </w:p>
-    <w:p>
-      <w:r>
-        <w:t xml:space="preserve">” cd + stifinder vej til mappe” – placere </w:t>
-      </w:r>
-      <w:proofErr w:type="spellStart"/>
-      <w:r>
-        <w:t>git</w:t>
-      </w:r>
-      <w:proofErr w:type="spellEnd"/>
-      <w:r>
-        <w:t xml:space="preserve"> der</w:t>
-      </w:r>
-    </w:p>
-    <w:p>
-      <w:r>
-        <w:t>”</w:t>
-      </w:r>
-      <w:proofErr w:type="spellStart"/>
-      <w:r>
-        <w:t>pwd</w:t>
-      </w:r>
-      <w:proofErr w:type="spellEnd"/>
-      <w:r>
-        <w:t xml:space="preserve">” – viser hvor </w:t>
-      </w:r>
-      <w:proofErr w:type="spellStart"/>
-      <w:r>
-        <w:t>git</w:t>
-      </w:r>
-      <w:proofErr w:type="spellEnd"/>
-      <w:r>
-        <w:t xml:space="preserve"> er i dine filer fx /c/Opgaver</w:t>
-      </w:r>
-    </w:p>
-    <w:p>
-      <w:r>
-        <w:t>”</w:t>
-      </w:r>
-      <w:proofErr w:type="spellStart"/>
-      <w:r>
-        <w:t>mkdir</w:t>
-      </w:r>
-      <w:proofErr w:type="spellEnd"/>
-      <w:r>
-        <w:t xml:space="preserve">” – </w:t>
-      </w:r>
-      <w:proofErr w:type="spellStart"/>
-      <w:r>
-        <w:t>makedirectory</w:t>
-      </w:r>
-      <w:proofErr w:type="spellEnd"/>
-    </w:p>
-    <w:p>
-      <w:r>
-        <w:t xml:space="preserve">”Touch + navn på fil man vil </w:t>
-      </w:r>
-      <w:proofErr w:type="spellStart"/>
-      <w:proofErr w:type="gramStart"/>
-      <w:r>
-        <w:t>oprette.filtype</w:t>
-      </w:r>
-      <w:proofErr w:type="spellEnd"/>
-      <w:proofErr w:type="gramEnd"/>
-      <w:r>
-        <w:t xml:space="preserve">”  - opret fil i </w:t>
-      </w:r>
-      <w:proofErr w:type="spellStart"/>
-      <w:r>
-        <w:t>repository</w:t>
-      </w:r>
-      <w:proofErr w:type="spellEnd"/>
-    </w:p>
-    <w:p>
-      <w:r>
-        <w:t>”</w:t>
-      </w:r>
-      <w:proofErr w:type="spellStart"/>
-      <w:r>
-        <w:t>git</w:t>
-      </w:r>
-      <w:proofErr w:type="spellEnd"/>
-      <w:r>
-        <w:t xml:space="preserve"> status” – viser status på filer.</w:t>
-      </w:r>
-      <w:r>
-        <w:t xml:space="preserve"> Om de der er foretaget ændringer på, er </w:t>
-      </w:r>
-      <w:proofErr w:type="spellStart"/>
-      <w:r>
-        <w:t>staged</w:t>
-      </w:r>
-      <w:proofErr w:type="spellEnd"/>
-      <w:r>
-        <w:t xml:space="preserve"> eller ikke.</w:t>
-      </w:r>
-    </w:p>
-    <w:p>
-      <w:r>
-        <w:t>”</w:t>
-      </w:r>
-      <w:proofErr w:type="spellStart"/>
-      <w:r>
-        <w:t>git</w:t>
-      </w:r>
-      <w:proofErr w:type="spellEnd"/>
-      <w:r>
-        <w:t xml:space="preserve"> </w:t>
-      </w:r>
-      <w:proofErr w:type="spellStart"/>
-      <w:r>
-        <w:t>add</w:t>
-      </w:r>
-      <w:proofErr w:type="spellEnd"/>
-      <w:r>
-        <w:t xml:space="preserve"> + navn på fil der skal stages” – stager fil så den kan </w:t>
-      </w:r>
-      <w:proofErr w:type="spellStart"/>
-      <w:r>
-        <w:t>commites</w:t>
-      </w:r>
-      <w:proofErr w:type="spellEnd"/>
-    </w:p>
-    <w:p>
-      <w:r>
-        <w:t>”</w:t>
-      </w:r>
-      <w:proofErr w:type="spellStart"/>
-      <w:r>
-        <w:t>git</w:t>
-      </w:r>
-      <w:proofErr w:type="spellEnd"/>
-      <w:r>
-        <w:t xml:space="preserve"> </w:t>
-      </w:r>
-      <w:proofErr w:type="spellStart"/>
-      <w:r>
-        <w:t>commit</w:t>
-      </w:r>
-      <w:proofErr w:type="spellEnd"/>
-      <w:r>
-        <w:t xml:space="preserve"> –m</w:t>
-      </w:r>
-      <w:r>
-        <w:t xml:space="preserve"> +</w:t>
-      </w:r>
-      <w:r>
-        <w:t xml:space="preserve"> ’kommentar’” – </w:t>
-      </w:r>
-      <w:proofErr w:type="spellStart"/>
-      <w:r>
-        <w:t>commiter</w:t>
-      </w:r>
-      <w:proofErr w:type="spellEnd"/>
-      <w:r>
-        <w:t xml:space="preserve"> stagede filer til </w:t>
-      </w:r>
-      <w:proofErr w:type="spellStart"/>
-      <w:r>
-        <w:t>repository</w:t>
-      </w:r>
-      <w:proofErr w:type="spellEnd"/>
-    </w:p>
-    <w:p>
-      <w:r>
-        <w:t>”</w:t>
-      </w:r>
-      <w:proofErr w:type="spellStart"/>
-      <w:r>
-        <w:t>git</w:t>
-      </w:r>
-      <w:proofErr w:type="spellEnd"/>
-      <w:r>
-        <w:t xml:space="preserve"> </w:t>
-      </w:r>
-      <w:proofErr w:type="spellStart"/>
-      <w:r>
-        <w:t>checkout</w:t>
-      </w:r>
-      <w:proofErr w:type="spellEnd"/>
-      <w:r>
-        <w:t xml:space="preserve"> + &lt;navn på </w:t>
-      </w:r>
-      <w:proofErr w:type="spellStart"/>
-      <w:r>
-        <w:t>branch</w:t>
-      </w:r>
-      <w:proofErr w:type="spellEnd"/>
-      <w:r>
-        <w:t>&gt;</w:t>
-      </w:r>
-      <w:r>
-        <w:t xml:space="preserve">” </w:t>
-      </w:r>
-      <w:r>
-        <w:t>–</w:t>
-      </w:r>
-      <w:r>
-        <w:t xml:space="preserve"> </w:t>
-      </w:r>
-      <w:r>
-        <w:t xml:space="preserve"> hopper til anden </w:t>
-      </w:r>
-      <w:proofErr w:type="spellStart"/>
-      <w:r>
-        <w:t>branch</w:t>
-      </w:r>
-      <w:proofErr w:type="spellEnd"/>
-    </w:p>
-    <w:p>
-      <w:pPr>
-        <w:rPr>
-          <w:lang w:val="en-US"/>
-        </w:rPr>
-      </w:pPr>
-      <w:r>
-        <w:rPr>
-          <w:lang w:val="en-US"/>
-        </w:rPr>
-        <w:t>”</w:t>
-      </w:r>
-      <w:proofErr w:type="spellStart"/>
-      <w:r>
-        <w:rPr>
-          <w:lang w:val="en-US"/>
-        </w:rPr>
-        <w:t>git</w:t>
-      </w:r>
-      <w:proofErr w:type="spellEnd"/>
-      <w:r>
-        <w:rPr>
-          <w:lang w:val="en-US"/>
-        </w:rPr>
-        <w:t xml:space="preserve"> clone + link </w:t>
-      </w:r>
-      <w:proofErr w:type="spellStart"/>
-      <w:r>
-        <w:rPr>
-          <w:lang w:val="en-US"/>
-        </w:rPr>
-        <w:t>til</w:t>
-      </w:r>
-      <w:proofErr w:type="spellEnd"/>
-      <w:r>
-        <w:rPr>
-          <w:lang w:val="en-US"/>
-        </w:rPr>
-        <w:t xml:space="preserve"> </w:t>
-      </w:r>
-      <w:proofErr w:type="spellStart"/>
-      <w:r>
-        <w:rPr>
-          <w:lang w:val="en-US"/>
-        </w:rPr>
-        <w:t>github</w:t>
-      </w:r>
-      <w:proofErr w:type="spellEnd"/>
-      <w:r>
-        <w:rPr>
-          <w:lang w:val="en-US"/>
-        </w:rPr>
-        <w:t xml:space="preserve"> repository” – cloner repository </w:t>
-      </w:r>
-      <w:proofErr w:type="spellStart"/>
-      <w:proofErr w:type="gramStart"/>
-      <w:r>
-        <w:rPr>
-          <w:lang w:val="en-US"/>
-        </w:rPr>
-        <w:t>fra</w:t>
-      </w:r>
-      <w:proofErr w:type="spellEnd"/>
-      <w:proofErr w:type="gramEnd"/>
-      <w:r>
-        <w:rPr>
-          <w:lang w:val="en-US"/>
-        </w:rPr>
-        <w:t xml:space="preserve"> online server.</w:t>
-      </w:r>
-    </w:p>
-    <w:p>
-      <w:r>
-        <w:t>”</w:t>
-      </w:r>
-      <w:proofErr w:type="spellStart"/>
-      <w:r>
-        <w:t>git</w:t>
-      </w:r>
-      <w:proofErr w:type="spellEnd"/>
-      <w:r>
-        <w:t xml:space="preserve"> </w:t>
-      </w:r>
-      <w:proofErr w:type="spellStart"/>
-      <w:r>
-        <w:t>remote</w:t>
-      </w:r>
-      <w:proofErr w:type="spellEnd"/>
-      <w:r>
-        <w:t xml:space="preserve"> set-url + url på </w:t>
-      </w:r>
-      <w:proofErr w:type="spellStart"/>
-      <w:r>
-        <w:t>git</w:t>
-      </w:r>
-      <w:proofErr w:type="spellEnd"/>
-      <w:r>
-        <w:t xml:space="preserve">” – gør den valgte destination til indholdet i set </w:t>
-      </w:r>
-      <w:proofErr w:type="spellStart"/>
-      <w:r>
-        <w:t>git</w:t>
-      </w:r>
-      <w:proofErr w:type="spellEnd"/>
-    </w:p>
-    <w:p>
-      <w:r>
-        <w:t xml:space="preserve">”Git </w:t>
-      </w:r>
-      <w:proofErr w:type="spellStart"/>
-      <w:r>
-        <w:t>remote</w:t>
-      </w:r>
-      <w:proofErr w:type="spellEnd"/>
-      <w:r>
-        <w:t xml:space="preserve"> –v” viser url på det </w:t>
-      </w:r>
-      <w:proofErr w:type="spellStart"/>
-      <w:r>
-        <w:t>repository</w:t>
-      </w:r>
-      <w:proofErr w:type="spellEnd"/>
-      <w:r>
-        <w:t xml:space="preserve"> destinationen tilhøre</w:t>
-      </w:r>
-    </w:p>
-    <w:p>
-      <w:r>
-        <w:t>”</w:t>
-      </w:r>
-      <w:proofErr w:type="spellStart"/>
-      <w:r>
-        <w:t>git</w:t>
-      </w:r>
-      <w:proofErr w:type="spellEnd"/>
-      <w:r>
-        <w:t xml:space="preserve"> </w:t>
-      </w:r>
-      <w:proofErr w:type="spellStart"/>
-      <w:r>
-        <w:t>add</w:t>
-      </w:r>
-      <w:proofErr w:type="spellEnd"/>
-      <w:r>
-        <w:t xml:space="preserve"> –A” tilføjer alle ændringer til </w:t>
-      </w:r>
-      <w:proofErr w:type="spellStart"/>
-      <w:r>
-        <w:t>staging</w:t>
-      </w:r>
-      <w:proofErr w:type="spellEnd"/>
-    </w:p>
-    <w:p>
-      <w:r>
-        <w:br w:type="page"/>
-      </w:r>
-    </w:p>
-    <w:p>
-      <w:pPr>
-        <w:pStyle w:val="Overskrift2"/>
-      </w:pPr>
-      <w:bookmarkStart w:id="6" w:name="_Toc112316689"/>
+      <w:bookmarkStart w:id="5" w:name="_Toc112323508"/>
       <w:r>
         <w:lastRenderedPageBreak/>
         <w:t>18/8</w:t>
       </w:r>
-      <w:bookmarkEnd w:id="6"/>
+      <w:bookmarkEnd w:id="5"/>
     </w:p>
     <w:p/>
     <w:p>
@@ -2924,7 +3107,7 @@
           <w:szCs w:val="27"/>
         </w:rPr>
       </w:pPr>
-      <w:hyperlink r:id="rId7" w:history="1">
+      <w:hyperlink r:id="rId8" w:history="1">
         <w:r>
           <w:rPr>
             <w:rStyle w:val="Hyperlink"/>
@@ -3567,40 +3750,108 @@
       <w:pPr>
         <w:pStyle w:val="Overskrift3"/>
       </w:pPr>
-      <w:bookmarkStart w:id="7" w:name="_Toc112316690"/>
+      <w:bookmarkStart w:id="6" w:name="_Toc112323509"/>
       <w:r>
         <w:lastRenderedPageBreak/>
         <w:t>19/8</w:t>
       </w:r>
+      <w:bookmarkEnd w:id="6"/>
+      <w:r>
+        <w:t xml:space="preserve"> </w:t>
+      </w:r>
+    </w:p>
+    <w:p>
+      <w:r>
+        <w:t xml:space="preserve">De første 2 timer her jeg siddet og øvet mig på html &amp; en smule </w:t>
+      </w:r>
+      <w:proofErr w:type="spellStart"/>
+      <w:r>
+        <w:t>bootstrap</w:t>
+      </w:r>
+      <w:proofErr w:type="spellEnd"/>
+      <w:r>
+        <w:t xml:space="preserve"> på w3</w:t>
+      </w:r>
+      <w:r>
+        <w:t>schools.</w:t>
+      </w:r>
+    </w:p>
+    <w:p>
+      <w:r>
+        <w:t>Op til pausen kl 11. har jeg fået lavet layout på min startside på min hjemmeside.</w:t>
+      </w:r>
+    </w:p>
+    <w:p>
+      <w:r>
+        <w:t>Det sidste af dagen sad vi på lærepladsen.dk</w:t>
+      </w:r>
+    </w:p>
+    <w:p/>
+    <w:p>
+      <w:pPr>
+        <w:pStyle w:val="Overskrift3"/>
+      </w:pPr>
+      <w:bookmarkStart w:id="7" w:name="_Toc112323510"/>
+      <w:r>
+        <w:t>22/8</w:t>
+      </w:r>
       <w:bookmarkEnd w:id="7"/>
+    </w:p>
+    <w:p>
+      <w:r>
+        <w:t xml:space="preserve">Om formiddagen var lærepladsen.dk nede, så jeg brugte tiden på at lave et nyt CV. Da det i starten af eftermiddagen kom online igen fik jeg </w:t>
+      </w:r>
+      <w:proofErr w:type="spellStart"/>
+      <w:r>
+        <w:t>researched</w:t>
+      </w:r>
+      <w:proofErr w:type="spellEnd"/>
+      <w:r>
+        <w:t xml:space="preserve"> en masse læresteder jeg har tænkt mig at søge i fremtiden.</w:t>
+      </w:r>
+    </w:p>
+    <w:p>
+      <w:pPr>
+        <w:pStyle w:val="Overskrift3"/>
+      </w:pPr>
+      <w:bookmarkStart w:id="8" w:name="_Toc112323511"/>
+      <w:r>
+        <w:t>23/8</w:t>
+      </w:r>
+      <w:bookmarkEnd w:id="8"/>
       <w:r>
         <w:t xml:space="preserve"> </w:t>
       </w:r>
     </w:p>
     <w:p>
       <w:r>
-        <w:t xml:space="preserve">De første 2 timer her jeg siddet og øvet mig på html &amp; en smule </w:t>
-      </w:r>
-      <w:proofErr w:type="spellStart"/>
-      <w:r>
-        <w:t>bootstrap</w:t>
-      </w:r>
-      <w:proofErr w:type="spellEnd"/>
-      <w:r>
-        <w:t xml:space="preserve"> på w3</w:t>
-      </w:r>
-      <w:r>
-        <w:t>schools.</w:t>
-      </w:r>
-    </w:p>
-    <w:p>
-      <w:r>
-        <w:t>Op til pausen kl 11. har jeg fået lavet layout på min startside på min hjemmeside.</w:t>
-      </w:r>
-    </w:p>
-    <w:p>
-      <w:r>
-        <w:t>Det sidste af dagen sad vi på lærepladsen.dk</w:t>
+        <w:t xml:space="preserve">Op til kl 9 har jeg gjort sådan at mine knapper har en destination, opsat </w:t>
+      </w:r>
+      <w:proofErr w:type="spellStart"/>
+      <w:r>
+        <w:t>github</w:t>
+      </w:r>
+      <w:proofErr w:type="spellEnd"/>
+      <w:r>
+        <w:t xml:space="preserve"> på min desktop og oprettet 3 nye html dokumenter som hver skal være en side på mit CV.</w:t>
+      </w:r>
+    </w:p>
+    <w:p>
+      <w:r>
+        <w:t xml:space="preserve">Op indtil kl 11 har jeg siddet og arbejdet på mit card på resume siden. Har haft lidt udfordringer med position &amp; billede destination. Positionen viste det sig at jeg havde skrevet min container klasse ind forkert. Og billedet prøvede jeg i starten at hive fra en mappe i mit </w:t>
+      </w:r>
+      <w:proofErr w:type="spellStart"/>
+      <w:r>
+        <w:t>repo</w:t>
+      </w:r>
+      <w:proofErr w:type="spellEnd"/>
+      <w:r>
+        <w:t>. Det kunne jeg godt gjorde det bare forkert.</w:t>
+      </w:r>
+    </w:p>
+    <w:p>
+      <w:r>
+        <w:t>Det sidste af dagen har jeg lavet layout til alle siderne i mit CV.</w:t>
       </w:r>
     </w:p>
     <w:p/>
@@ -3608,126 +3859,81 @@
       <w:pPr>
         <w:pStyle w:val="Overskrift3"/>
       </w:pPr>
-      <w:bookmarkStart w:id="8" w:name="_Toc112316691"/>
-      <w:r>
-        <w:t>22/8</w:t>
-      </w:r>
-      <w:bookmarkEnd w:id="8"/>
-    </w:p>
-    <w:p>
-      <w:r>
-        <w:t xml:space="preserve">Om formiddagen var lærepladsen.dk nede, så jeg brugte tiden på at lave et nyt CV. Da det i starten af eftermiddagen kom online igen fik jeg </w:t>
-      </w:r>
-      <w:proofErr w:type="spellStart"/>
-      <w:r>
-        <w:t>researched</w:t>
-      </w:r>
-      <w:proofErr w:type="spellEnd"/>
-      <w:r>
-        <w:t xml:space="preserve"> en masse læresteder jeg har tænkt mig at søge i fremtiden.</w:t>
+      <w:bookmarkStart w:id="9" w:name="_Toc112323512"/>
+      <w:r>
+        <w:t>24/8</w:t>
+      </w:r>
+      <w:bookmarkEnd w:id="9"/>
+    </w:p>
+    <w:p>
+      <w:r>
+        <w:t xml:space="preserve">Det første af dagen brugte jeg på at importere tekst til min hjemmeside </w:t>
+      </w:r>
+      <w:r>
+        <w:t>fra mit CV. Derefter brugte jeg resten af tiden på at se på lærepladser og sende ansøgning.</w:t>
       </w:r>
     </w:p>
     <w:p>
       <w:pPr>
         <w:pStyle w:val="Overskrift3"/>
       </w:pPr>
-      <w:bookmarkStart w:id="9" w:name="_Toc112316692"/>
-      <w:r>
-        <w:t>23/8</w:t>
-      </w:r>
-      <w:bookmarkEnd w:id="9"/>
+      <w:bookmarkStart w:id="10" w:name="_Toc112323513"/>
+      <w:r>
+        <w:t>25/8</w:t>
+      </w:r>
+      <w:bookmarkEnd w:id="10"/>
       <w:r>
         <w:t xml:space="preserve"> </w:t>
       </w:r>
     </w:p>
     <w:p>
       <w:r>
-        <w:t xml:space="preserve">Op til kl 9 har jeg gjort sådan at mine knapper har en destination, opsat </w:t>
-      </w:r>
-      <w:proofErr w:type="spellStart"/>
-      <w:r>
-        <w:t>github</w:t>
-      </w:r>
-      <w:proofErr w:type="spellEnd"/>
-      <w:r>
-        <w:t xml:space="preserve"> på min desktop og oprettet 3 nye html dokumenter som hver skal være en side på mit CV.</w:t>
-      </w:r>
-    </w:p>
-    <w:p>
-      <w:r>
-        <w:t xml:space="preserve">Op indtil kl 11 har jeg siddet og arbejdet på mit card på resume siden. Har haft lidt udfordringer med position &amp; billede destination. Positionen viste det sig at jeg havde skrevet min container klasse ind forkert. Og billedet prøvede jeg i starten at hive fra en mappe i mit </w:t>
-      </w:r>
-      <w:proofErr w:type="spellStart"/>
-      <w:r>
-        <w:t>repo</w:t>
-      </w:r>
-      <w:proofErr w:type="spellEnd"/>
-      <w:r>
-        <w:t>. Det kunne jeg godt gjorde det bare forkert.</w:t>
-      </w:r>
-    </w:p>
-    <w:p>
-      <w:r>
-        <w:t>Det sidste af dagen har jeg lavet layout til alle siderne i mit CV.</w:t>
-      </w:r>
-    </w:p>
-    <w:p/>
-    <w:p>
-      <w:pPr>
-        <w:pStyle w:val="Overskrift3"/>
-      </w:pPr>
-      <w:bookmarkStart w:id="10" w:name="_Toc112316693"/>
-      <w:r>
-        <w:t>24/8</w:t>
-      </w:r>
-      <w:bookmarkEnd w:id="10"/>
-    </w:p>
-    <w:p>
-      <w:r>
-        <w:t xml:space="preserve">Det første af dagen brugte jeg på at importere tekst til min hjemmeside </w:t>
-      </w:r>
-      <w:r>
-        <w:t>fra mit CV. Derefter brugte jeg resten af tiden på at se på lærepladser og sende ansøgning.</w:t>
-      </w:r>
-    </w:p>
-    <w:p>
-      <w:pPr>
-        <w:pStyle w:val="Overskrift3"/>
-      </w:pPr>
-      <w:bookmarkStart w:id="11" w:name="_Toc112316694"/>
-      <w:r>
-        <w:t>25/8</w:t>
-      </w:r>
+        <w:t>Indtil kl 9 lavede jeg opdatering på side knapperne på min side. Da jeg lagde mærke til at knapperne ikke rykkede sig med siden. Løsningen var at putte knappen i sin egen &lt;div&gt; og bruge klassen ”</w:t>
+      </w:r>
+      <w:proofErr w:type="spellStart"/>
+      <w:r>
+        <w:t>fixed-bottom</w:t>
+      </w:r>
+      <w:proofErr w:type="spellEnd"/>
+      <w:r>
+        <w:t>”.</w:t>
+      </w:r>
+    </w:p>
+    <w:p>
+      <w:r>
+        <w:t xml:space="preserve">Op til kl 11 svarede jeg på spørgsmålene til </w:t>
+      </w:r>
+      <w:proofErr w:type="spellStart"/>
+      <w:r>
+        <w:t>git</w:t>
+      </w:r>
+      <w:proofErr w:type="spellEnd"/>
+      <w:r>
+        <w:t>.</w:t>
+      </w:r>
+    </w:p>
+    <w:p>
+      <w:r>
+        <w:t xml:space="preserve">Så lavede jeg de </w:t>
+      </w:r>
+      <w:proofErr w:type="spellStart"/>
+      <w:r>
+        <w:t>git</w:t>
+      </w:r>
+      <w:proofErr w:type="spellEnd"/>
+      <w:r>
+        <w:t xml:space="preserve"> spørgsmål og begyndte at importere mere af mit CV fra </w:t>
+      </w:r>
+      <w:proofErr w:type="spellStart"/>
+      <w:r>
+        <w:t>word</w:t>
+      </w:r>
+      <w:proofErr w:type="spellEnd"/>
+      <w:r>
+        <w:t xml:space="preserve"> til hjemmesiden.</w:t>
+      </w:r>
+      <w:bookmarkStart w:id="11" w:name="_GoBack"/>
       <w:bookmarkEnd w:id="11"/>
-      <w:r>
-        <w:t xml:space="preserve"> </w:t>
-      </w:r>
-    </w:p>
-    <w:p>
-      <w:r>
-        <w:t>Indtil kl 9 lavede jeg opdatering på side knapperne på min side. Da jeg lagde mærke til at knapperne ikke rykkede sig med siden. Løsningen var at putte knappen i sin egen &lt;div&gt; og bruge klassen ”</w:t>
-      </w:r>
-      <w:proofErr w:type="spellStart"/>
-      <w:r>
-        <w:t>fixed-bottom</w:t>
-      </w:r>
-      <w:proofErr w:type="spellEnd"/>
-      <w:r>
-        <w:t>”.</w:t>
-      </w:r>
-    </w:p>
-    <w:p>
-      <w:r>
-        <w:t xml:space="preserve">Op til kl 11 svarede jeg på spørgsmålene til </w:t>
-      </w:r>
-      <w:proofErr w:type="spellStart"/>
-      <w:r>
-        <w:t>git</w:t>
-      </w:r>
-      <w:proofErr w:type="spellEnd"/>
-      <w:r>
-        <w:t>.</w:t>
-      </w:r>
     </w:p>
     <w:p>
       <w:r>
@@ -4940,7 +5146,7 @@
 </file>
 
 <file path=customXml/itemProps1.xml><?xml version="1.0" encoding="utf-8"?>
-<ds:datastoreItem xmlns:ds="http://schemas.openxmlformats.org/officeDocument/2006/customXml" ds:itemID="{AEE5B528-AA7E-4431-A997-AAB8084277EC}">
+<ds:datastoreItem xmlns:ds="http://schemas.openxmlformats.org/officeDocument/2006/customXml" ds:itemID="{AE7282B3-684A-4502-927B-03EDA1DA1F6B}">
   <ds:schemaRefs>
     <ds:schemaRef ds:uri="http://schemas.openxmlformats.org/officeDocument/2006/bibliography"/>
   </ds:schemaRefs>

</xml_diff>